<commit_message>
Agrego PyCache a Ignore
</commit_message>
<xml_diff>
--- a/Habilidades Tecnológicas Avanzadas para los Negocios.docx
+++ b/Habilidades Tecnológicas Avanzadas para los Negocios.docx
@@ -159,6 +159,7 @@
           <w:lang w:val="es-ES"/>
         </w:rPr>
       </w:pPr>
+      <w:proofErr w:type="spellStart"/>
       <w:r>
         <w:rPr>
           <w:rFonts w:ascii="Avenir Book" w:hAnsi="Avenir Book"/>
@@ -168,6 +169,7 @@
         </w:rPr>
         <w:t>Pre-requisito</w:t>
       </w:r>
+      <w:proofErr w:type="spellEnd"/>
       <w:r>
         <w:rPr>
           <w:rFonts w:ascii="Avenir Book" w:hAnsi="Avenir Book"/>
@@ -2222,8 +2224,79 @@
           <w:szCs w:val="18"/>
           <w:lang w:val="es-ES"/>
         </w:rPr>
-        <w:t>Encriptación, Wordpress, Woocommerce, Google, SQL, Confluence, PowerBI, Arduino, y Github</w:t>
-      </w:r>
+        <w:t xml:space="preserve">Encriptación, </w:t>
+      </w:r>
+      <w:proofErr w:type="spellStart"/>
+      <w:r>
+        <w:rPr>
+          <w:rFonts w:ascii="Avenir Book" w:hAnsi="Avenir Book"/>
+          <w:sz w:val="18"/>
+          <w:szCs w:val="18"/>
+          <w:lang w:val="es-ES"/>
+        </w:rPr>
+        <w:t>Wordpress</w:t>
+      </w:r>
+      <w:proofErr w:type="spellEnd"/>
+      <w:r>
+        <w:rPr>
+          <w:rFonts w:ascii="Avenir Book" w:hAnsi="Avenir Book"/>
+          <w:sz w:val="18"/>
+          <w:szCs w:val="18"/>
+          <w:lang w:val="es-ES"/>
+        </w:rPr>
+        <w:t xml:space="preserve">, </w:t>
+      </w:r>
+      <w:proofErr w:type="spellStart"/>
+      <w:r>
+        <w:rPr>
+          <w:rFonts w:ascii="Avenir Book" w:hAnsi="Avenir Book"/>
+          <w:sz w:val="18"/>
+          <w:szCs w:val="18"/>
+          <w:lang w:val="es-ES"/>
+        </w:rPr>
+        <w:t>Woocommerce</w:t>
+      </w:r>
+      <w:proofErr w:type="spellEnd"/>
+      <w:r>
+        <w:rPr>
+          <w:rFonts w:ascii="Avenir Book" w:hAnsi="Avenir Book"/>
+          <w:sz w:val="18"/>
+          <w:szCs w:val="18"/>
+          <w:lang w:val="es-ES"/>
+        </w:rPr>
+        <w:t xml:space="preserve">, Google, SQL, Confluence, </w:t>
+      </w:r>
+      <w:proofErr w:type="spellStart"/>
+      <w:r>
+        <w:rPr>
+          <w:rFonts w:ascii="Avenir Book" w:hAnsi="Avenir Book"/>
+          <w:sz w:val="18"/>
+          <w:szCs w:val="18"/>
+          <w:lang w:val="es-ES"/>
+        </w:rPr>
+        <w:t>PowerBI</w:t>
+      </w:r>
+      <w:proofErr w:type="spellEnd"/>
+      <w:r>
+        <w:rPr>
+          <w:rFonts w:ascii="Avenir Book" w:hAnsi="Avenir Book"/>
+          <w:sz w:val="18"/>
+          <w:szCs w:val="18"/>
+          <w:lang w:val="es-ES"/>
+        </w:rPr>
+        <w:t xml:space="preserve">, Arduino, y </w:t>
+      </w:r>
+      <w:proofErr w:type="spellStart"/>
+      <w:r>
+        <w:rPr>
+          <w:rFonts w:ascii="Avenir Book" w:hAnsi="Avenir Book"/>
+          <w:sz w:val="18"/>
+          <w:szCs w:val="18"/>
+          <w:lang w:val="es-ES"/>
+        </w:rPr>
+        <w:t>Github</w:t>
+      </w:r>
+      <w:proofErr w:type="spellEnd"/>
       <w:r>
         <w:rPr>
           <w:rFonts w:ascii="Avenir Book" w:hAnsi="Avenir Book"/>
@@ -2348,8 +2421,19 @@
           <w:szCs w:val="18"/>
           <w:lang w:val="es-ES"/>
         </w:rPr>
-        <w:t>y e</w:t>
-      </w:r>
+        <w:t xml:space="preserve">y </w:t>
+      </w:r>
+      <w:proofErr w:type="spellStart"/>
+      <w:r>
+        <w:rPr>
+          <w:rFonts w:ascii="Avenir Book" w:hAnsi="Avenir Book"/>
+          <w:sz w:val="18"/>
+          <w:szCs w:val="18"/>
+          <w:lang w:val="es-ES"/>
+        </w:rPr>
+        <w:t>e</w:t>
+      </w:r>
+      <w:proofErr w:type="spellEnd"/>
       <w:r>
         <w:rPr>
           <w:rFonts w:ascii="Avenir Book" w:hAnsi="Avenir Book"/>
@@ -2777,16 +2861,7 @@
           <w:szCs w:val="18"/>
           <w:lang w:val="es-ES"/>
         </w:rPr>
-        <w:t xml:space="preserve"> de Datos</w:t>
-      </w:r>
-      <w:r>
-        <w:rPr>
-          <w:rFonts w:ascii="Avenir Book" w:hAnsi="Avenir Book"/>
-          <w:sz w:val="18"/>
-          <w:szCs w:val="18"/>
-          <w:lang w:val="es-ES"/>
-        </w:rPr>
-        <w:t xml:space="preserve">: </w:t>
+        <w:t xml:space="preserve"> de Datos: </w:t>
       </w:r>
       <w:r>
         <w:rPr>
@@ -2912,8 +2987,39 @@
           <w:szCs w:val="18"/>
           <w:lang w:val="es-ES"/>
         </w:rPr>
-        <w:t>presentar los resultados en herramientas como PowerBI y Databox</w:t>
-      </w:r>
+        <w:t xml:space="preserve">presentar los resultados en herramientas como </w:t>
+      </w:r>
+      <w:proofErr w:type="spellStart"/>
+      <w:r>
+        <w:rPr>
+          <w:rFonts w:ascii="Avenir Book" w:hAnsi="Avenir Book"/>
+          <w:sz w:val="18"/>
+          <w:szCs w:val="18"/>
+          <w:lang w:val="es-ES"/>
+        </w:rPr>
+        <w:t>PowerBI</w:t>
+      </w:r>
+      <w:proofErr w:type="spellEnd"/>
+      <w:r>
+        <w:rPr>
+          <w:rFonts w:ascii="Avenir Book" w:hAnsi="Avenir Book"/>
+          <w:sz w:val="18"/>
+          <w:szCs w:val="18"/>
+          <w:lang w:val="es-ES"/>
+        </w:rPr>
+        <w:t xml:space="preserve"> y </w:t>
+      </w:r>
+      <w:proofErr w:type="spellStart"/>
+      <w:r>
+        <w:rPr>
+          <w:rFonts w:ascii="Avenir Book" w:hAnsi="Avenir Book"/>
+          <w:sz w:val="18"/>
+          <w:szCs w:val="18"/>
+          <w:lang w:val="es-ES"/>
+        </w:rPr>
+        <w:t>Databox</w:t>
+      </w:r>
+      <w:proofErr w:type="spellEnd"/>
       <w:r>
         <w:rPr>
           <w:rFonts w:ascii="Avenir Book" w:hAnsi="Avenir Book"/>
@@ -2954,7 +3060,27 @@
           <w:szCs w:val="18"/>
           <w:lang w:val="es-ES"/>
         </w:rPr>
-        <w:t xml:space="preserve">En esta última sección del curso el/la estudiante podrá aprender como desarrollar un prototipo para un producto tecnológico utilizando Arduino UNO y aprendiendo como programarlo. </w:t>
+        <w:t xml:space="preserve">En esta última sección del curso el/la estudiante podrá aprender </w:t>
+      </w:r>
+      <w:proofErr w:type="spellStart"/>
+      <w:r>
+        <w:rPr>
+          <w:rFonts w:ascii="Avenir Book" w:hAnsi="Avenir Book"/>
+          <w:sz w:val="18"/>
+          <w:szCs w:val="18"/>
+          <w:lang w:val="es-ES"/>
+        </w:rPr>
+        <w:t>como</w:t>
+      </w:r>
+      <w:proofErr w:type="spellEnd"/>
+      <w:r>
+        <w:rPr>
+          <w:rFonts w:ascii="Avenir Book" w:hAnsi="Avenir Book"/>
+          <w:sz w:val="18"/>
+          <w:szCs w:val="18"/>
+          <w:lang w:val="es-ES"/>
+        </w:rPr>
+        <w:t xml:space="preserve"> desarrollar un prototipo para un producto tecnológico utilizando Arduino UNO y aprendiendo como programarlo. </w:t>
       </w:r>
     </w:p>
     <w:p>
@@ -4769,16 +4895,56 @@
           <w:szCs w:val="18"/>
           <w:lang w:val="es-ES"/>
         </w:rPr>
-        <w:t>Adicionalmente el estudiante deberá contar con al menos 5GB de espacio en el disco para poder instalar aplicaciones necesarias para el aprendizaje como Python, Code, Git</w:t>
-      </w:r>
-      <w:r>
-        <w:rPr>
-          <w:rFonts w:ascii="Avenir Book" w:hAnsi="Avenir Book"/>
-          <w:sz w:val="18"/>
-          <w:szCs w:val="18"/>
-          <w:lang w:val="es-ES"/>
-        </w:rPr>
-        <w:t xml:space="preserve">hub Desktop, entre otros. </w:t>
+        <w:t xml:space="preserve">Adicionalmente el estudiante deberá contar con al menos 5GB de espacio en el disco para poder instalar aplicaciones necesarias para el aprendizaje como Python, </w:t>
+      </w:r>
+      <w:proofErr w:type="spellStart"/>
+      <w:r>
+        <w:rPr>
+          <w:rFonts w:ascii="Avenir Book" w:hAnsi="Avenir Book"/>
+          <w:sz w:val="18"/>
+          <w:szCs w:val="18"/>
+          <w:lang w:val="es-ES"/>
+        </w:rPr>
+        <w:t>Code</w:t>
+      </w:r>
+      <w:proofErr w:type="spellEnd"/>
+      <w:r>
+        <w:rPr>
+          <w:rFonts w:ascii="Avenir Book" w:hAnsi="Avenir Book"/>
+          <w:sz w:val="18"/>
+          <w:szCs w:val="18"/>
+          <w:lang w:val="es-ES"/>
+        </w:rPr>
+        <w:t xml:space="preserve">, </w:t>
+      </w:r>
+      <w:proofErr w:type="spellStart"/>
+      <w:r>
+        <w:rPr>
+          <w:rFonts w:ascii="Avenir Book" w:hAnsi="Avenir Book"/>
+          <w:sz w:val="18"/>
+          <w:szCs w:val="18"/>
+          <w:lang w:val="es-ES"/>
+        </w:rPr>
+        <w:t>Git</w:t>
+      </w:r>
+      <w:r>
+        <w:rPr>
+          <w:rFonts w:ascii="Avenir Book" w:hAnsi="Avenir Book"/>
+          <w:sz w:val="18"/>
+          <w:szCs w:val="18"/>
+          <w:lang w:val="es-ES"/>
+        </w:rPr>
+        <w:t>hub</w:t>
+      </w:r>
+      <w:proofErr w:type="spellEnd"/>
+      <w:r>
+        <w:rPr>
+          <w:rFonts w:ascii="Avenir Book" w:hAnsi="Avenir Book"/>
+          <w:sz w:val="18"/>
+          <w:szCs w:val="18"/>
+          <w:lang w:val="es-ES"/>
+        </w:rPr>
+        <w:t xml:space="preserve"> Desktop, entre otros. </w:t>
       </w:r>
     </w:p>
     <w:p>
@@ -5929,7 +6095,67 @@
                 <w:szCs w:val="18"/>
                 <w:lang w:val="es-ES"/>
               </w:rPr>
-              <w:t xml:space="preserve"> estos módulos se trabajará en Visual Studio Code donde aprenderemos a crear un entorno de trabajo para un proyecto en conjunto con actividades prácticas para trabajar variables, operadores, loops, funciones condicionales, y entender cómo realizar un debug de los errores generados al desarrollar una solución</w:t>
+              <w:t xml:space="preserve"> estos módulos se trabajará en Visual Studio </w:t>
+            </w:r>
+            <w:proofErr w:type="spellStart"/>
+            <w:r>
+              <w:rPr>
+                <w:rFonts w:ascii="Avenir Book" w:hAnsi="Avenir Book"/>
+                <w:sz w:val="18"/>
+                <w:szCs w:val="18"/>
+                <w:lang w:val="es-ES"/>
+              </w:rPr>
+              <w:t>Code</w:t>
+            </w:r>
+            <w:proofErr w:type="spellEnd"/>
+            <w:r>
+              <w:rPr>
+                <w:rFonts w:ascii="Avenir Book" w:hAnsi="Avenir Book"/>
+                <w:sz w:val="18"/>
+                <w:szCs w:val="18"/>
+                <w:lang w:val="es-ES"/>
+              </w:rPr>
+              <w:t xml:space="preserve"> donde aprenderemos a crear un entorno de trabajo para un proyecto en conjunto con actividades prácticas para trabajar variables, operadores, </w:t>
+            </w:r>
+            <w:proofErr w:type="spellStart"/>
+            <w:r>
+              <w:rPr>
+                <w:rFonts w:ascii="Avenir Book" w:hAnsi="Avenir Book"/>
+                <w:sz w:val="18"/>
+                <w:szCs w:val="18"/>
+                <w:lang w:val="es-ES"/>
+              </w:rPr>
+              <w:t>loops</w:t>
+            </w:r>
+            <w:proofErr w:type="spellEnd"/>
+            <w:r>
+              <w:rPr>
+                <w:rFonts w:ascii="Avenir Book" w:hAnsi="Avenir Book"/>
+                <w:sz w:val="18"/>
+                <w:szCs w:val="18"/>
+                <w:lang w:val="es-ES"/>
+              </w:rPr>
+              <w:t xml:space="preserve">, funciones condicionales, y entender cómo realizar un </w:t>
+            </w:r>
+            <w:proofErr w:type="spellStart"/>
+            <w:r>
+              <w:rPr>
+                <w:rFonts w:ascii="Avenir Book" w:hAnsi="Avenir Book"/>
+                <w:sz w:val="18"/>
+                <w:szCs w:val="18"/>
+                <w:lang w:val="es-ES"/>
+              </w:rPr>
+              <w:t>debug</w:t>
+            </w:r>
+            <w:proofErr w:type="spellEnd"/>
+            <w:r>
+              <w:rPr>
+                <w:rFonts w:ascii="Avenir Book" w:hAnsi="Avenir Book"/>
+                <w:sz w:val="18"/>
+                <w:szCs w:val="18"/>
+                <w:lang w:val="es-ES"/>
+              </w:rPr>
+              <w:t xml:space="preserve"> de los errores generados al desarrollar una solución</w:t>
             </w:r>
           </w:p>
           <w:p>
@@ -6017,14 +6243,25 @@
                 <w:lang w:val="es-ES"/>
               </w:rPr>
             </w:pPr>
-            <w:r>
-              <w:rPr>
-                <w:rFonts w:ascii="Avenir Book" w:hAnsi="Avenir Book"/>
-                <w:sz w:val="18"/>
-                <w:szCs w:val="18"/>
-                <w:lang w:val="es-ES"/>
-              </w:rPr>
-              <w:t xml:space="preserve">Ev. Código: Tarea 1 - </w:t>
+            <w:proofErr w:type="spellStart"/>
+            <w:r>
+              <w:rPr>
+                <w:rFonts w:ascii="Avenir Book" w:hAnsi="Avenir Book"/>
+                <w:sz w:val="18"/>
+                <w:szCs w:val="18"/>
+                <w:lang w:val="es-ES"/>
+              </w:rPr>
+              <w:t>Ev</w:t>
+            </w:r>
+            <w:proofErr w:type="spellEnd"/>
+            <w:r>
+              <w:rPr>
+                <w:rFonts w:ascii="Avenir Book" w:hAnsi="Avenir Book"/>
+                <w:sz w:val="18"/>
+                <w:szCs w:val="18"/>
+                <w:lang w:val="es-ES"/>
+              </w:rPr>
+              <w:t xml:space="preserve">. Código: Tarea 1 - </w:t>
             </w:r>
             <w:r>
               <w:rPr>
@@ -6042,8 +6279,19 @@
                 <w:szCs w:val="18"/>
                 <w:lang w:val="es-ES"/>
               </w:rPr>
-              <w:t>epositorio del código subido en github</w:t>
-            </w:r>
+              <w:t xml:space="preserve">epositorio del código subido en </w:t>
+            </w:r>
+            <w:proofErr w:type="spellStart"/>
+            <w:r>
+              <w:rPr>
+                <w:rFonts w:ascii="Avenir Book" w:hAnsi="Avenir Book"/>
+                <w:sz w:val="18"/>
+                <w:szCs w:val="18"/>
+                <w:lang w:val="es-ES"/>
+              </w:rPr>
+              <w:t>github</w:t>
+            </w:r>
+            <w:proofErr w:type="spellEnd"/>
           </w:p>
           <w:p>
             <w:pPr>
@@ -6200,7 +6448,27 @@
                 <w:szCs w:val="18"/>
                 <w:lang w:val="es-ES"/>
               </w:rPr>
-              <w:t xml:space="preserve"> habiendo obtenido con sus correos de la udd cuentas en github.com, </w:t>
+              <w:t xml:space="preserve"> habiendo obtenido con sus correos de la </w:t>
+            </w:r>
+            <w:proofErr w:type="spellStart"/>
+            <w:r>
+              <w:rPr>
+                <w:rFonts w:ascii="Avenir Book" w:hAnsi="Avenir Book"/>
+                <w:sz w:val="18"/>
+                <w:szCs w:val="18"/>
+                <w:lang w:val="es-ES"/>
+              </w:rPr>
+              <w:t>udd</w:t>
+            </w:r>
+            <w:proofErr w:type="spellEnd"/>
+            <w:r>
+              <w:rPr>
+                <w:rFonts w:ascii="Avenir Book" w:hAnsi="Avenir Book"/>
+                <w:sz w:val="18"/>
+                <w:szCs w:val="18"/>
+                <w:lang w:val="es-ES"/>
+              </w:rPr>
+              <w:t xml:space="preserve"> cuentas en github.com, </w:t>
             </w:r>
             <w:r>
               <w:rPr>
@@ -6315,6 +6583,7 @@
               </w:rPr>
               <w:t xml:space="preserve">Visual Studio, Python, GIT, </w:t>
             </w:r>
+            <w:proofErr w:type="spellStart"/>
             <w:r>
               <w:rPr>
                 <w:rFonts w:ascii="Avenir Book" w:hAnsi="Avenir Book"/>
@@ -6322,7 +6591,17 @@
                 <w:szCs w:val="18"/>
                 <w:lang w:val="es-CL"/>
               </w:rPr>
-              <w:t>Dateutil, y Confluence</w:t>
+              <w:t>Dateutil</w:t>
+            </w:r>
+            <w:proofErr w:type="spellEnd"/>
+            <w:r>
+              <w:rPr>
+                <w:rFonts w:ascii="Avenir Book" w:hAnsi="Avenir Book"/>
+                <w:sz w:val="18"/>
+                <w:szCs w:val="18"/>
+                <w:lang w:val="es-CL"/>
+              </w:rPr>
+              <w:t>, y Confluence</w:t>
             </w:r>
           </w:p>
         </w:tc>
@@ -6479,13 +6758,32 @@
               </w:rPr>
               <w:t xml:space="preserve">PowerPoint: </w:t>
             </w:r>
-            <w:r>
-              <w:rPr>
-                <w:rFonts w:ascii="Avenir Book" w:hAnsi="Avenir Book"/>
-                <w:sz w:val="18"/>
-                <w:szCs w:val="18"/>
-              </w:rPr>
-              <w:t>Pytthon Sprint 1 – Lo B</w:t>
+            <w:proofErr w:type="spellStart"/>
+            <w:r>
+              <w:rPr>
+                <w:rFonts w:ascii="Avenir Book" w:hAnsi="Avenir Book"/>
+                <w:sz w:val="18"/>
+                <w:szCs w:val="18"/>
+              </w:rPr>
+              <w:t>Pytthon</w:t>
+            </w:r>
+            <w:proofErr w:type="spellEnd"/>
+            <w:r>
+              <w:rPr>
+                <w:rFonts w:ascii="Avenir Book" w:hAnsi="Avenir Book"/>
+                <w:sz w:val="18"/>
+                <w:szCs w:val="18"/>
+              </w:rPr>
+              <w:t xml:space="preserve"> Sprint 1 – Lo </w:t>
+            </w:r>
+            <w:proofErr w:type="spellStart"/>
+            <w:r>
+              <w:rPr>
+                <w:rFonts w:ascii="Avenir Book" w:hAnsi="Avenir Book"/>
+                <w:sz w:val="18"/>
+                <w:szCs w:val="18"/>
+              </w:rPr>
+              <w:t>B</w:t>
             </w:r>
             <w:r>
               <w:rPr>
@@ -6495,6 +6793,7 @@
               </w:rPr>
               <w:t>ásico</w:t>
             </w:r>
+            <w:proofErr w:type="spellEnd"/>
           </w:p>
           <w:p>
             <w:pPr>
@@ -6546,16 +6845,25 @@
               </w:rPr>
               <w:t>al menos hasta “</w:t>
             </w:r>
+            <w:proofErr w:type="spellStart"/>
             <w:r>
               <w:rPr>
                 <w:lang w:val="es-CL"/>
               </w:rPr>
-              <w:t xml:space="preserve">Part </w:t>
-            </w:r>
+              <w:t>Part</w:t>
+            </w:r>
+            <w:proofErr w:type="spellEnd"/>
             <w:r>
               <w:rPr>
                 <w:lang w:val="es-CL"/>
               </w:rPr>
+              <w:t xml:space="preserve"> </w:t>
+            </w:r>
+            <w:proofErr w:type="gramStart"/>
+            <w:r>
+              <w:rPr>
+                <w:lang w:val="es-CL"/>
+              </w:rPr>
               <w:t xml:space="preserve">3“ </w:t>
             </w:r>
             <w:r>
@@ -6567,6 +6875,7 @@
               </w:rPr>
               <w:t>https://www.atlassian.com/software/confluence/guides/get-started/confluence-overview</w:t>
             </w:r>
+            <w:proofErr w:type="gramEnd"/>
           </w:p>
           <w:p>
             <w:pPr>
@@ -6623,13 +6932,23 @@
                 <w:szCs w:val="18"/>
               </w:rPr>
             </w:pPr>
-            <w:r>
-              <w:rPr>
-                <w:rFonts w:ascii="Avenir Book" w:hAnsi="Avenir Book"/>
-                <w:sz w:val="18"/>
-                <w:szCs w:val="18"/>
-              </w:rPr>
-              <w:t>Github:</w:t>
+            <w:proofErr w:type="spellStart"/>
+            <w:r>
+              <w:rPr>
+                <w:rFonts w:ascii="Avenir Book" w:hAnsi="Avenir Book"/>
+                <w:sz w:val="18"/>
+                <w:szCs w:val="18"/>
+              </w:rPr>
+              <w:t>Github</w:t>
+            </w:r>
+            <w:proofErr w:type="spellEnd"/>
+            <w:r>
+              <w:rPr>
+                <w:rFonts w:ascii="Avenir Book" w:hAnsi="Avenir Book"/>
+                <w:sz w:val="18"/>
+                <w:szCs w:val="18"/>
+              </w:rPr>
+              <w:t>:</w:t>
             </w:r>
             <w:r>
               <w:t xml:space="preserve"> </w:t>
@@ -6692,13 +7011,23 @@
                 <w:szCs w:val="18"/>
               </w:rPr>
             </w:pPr>
-            <w:r>
-              <w:rPr>
-                <w:rFonts w:ascii="Avenir Book" w:hAnsi="Avenir Book"/>
-                <w:sz w:val="18"/>
-                <w:szCs w:val="18"/>
-              </w:rPr>
-              <w:t xml:space="preserve">Youtube: </w:t>
+            <w:proofErr w:type="spellStart"/>
+            <w:r>
+              <w:rPr>
+                <w:rFonts w:ascii="Avenir Book" w:hAnsi="Avenir Book"/>
+                <w:sz w:val="18"/>
+                <w:szCs w:val="18"/>
+              </w:rPr>
+              <w:t>Youtube</w:t>
+            </w:r>
+            <w:proofErr w:type="spellEnd"/>
+            <w:r>
+              <w:rPr>
+                <w:rFonts w:ascii="Avenir Book" w:hAnsi="Avenir Book"/>
+                <w:sz w:val="18"/>
+                <w:szCs w:val="18"/>
+              </w:rPr>
+              <w:t xml:space="preserve">: </w:t>
             </w:r>
             <w:r>
               <w:rPr>
@@ -6880,7 +7209,37 @@
                 <w:szCs w:val="18"/>
                 <w:lang w:val="es-ES"/>
               </w:rPr>
-              <w:t>El trabajo de esta semana será sobre cómo utilizar Python en conjunto con Jupyter Notebooks como herramientas para realizar Análisis de Datos. Entenderemos como explorar, transformar, filtrar, y ordenar data de forma que podamos representarla con la ayuda del paquete Panda y M</w:t>
+              <w:t xml:space="preserve">El trabajo de esta semana será sobre cómo utilizar Python en conjunto con </w:t>
+            </w:r>
+            <w:proofErr w:type="spellStart"/>
+            <w:r>
+              <w:rPr>
+                <w:rFonts w:ascii="Avenir Book" w:hAnsi="Avenir Book"/>
+                <w:sz w:val="18"/>
+                <w:szCs w:val="18"/>
+                <w:lang w:val="es-ES"/>
+              </w:rPr>
+              <w:t>Jupyter</w:t>
+            </w:r>
+            <w:proofErr w:type="spellEnd"/>
+            <w:r>
+              <w:rPr>
+                <w:rFonts w:ascii="Avenir Book" w:hAnsi="Avenir Book"/>
+                <w:sz w:val="18"/>
+                <w:szCs w:val="18"/>
+                <w:lang w:val="es-ES"/>
+              </w:rPr>
+              <w:t xml:space="preserve"> Notebooks como herramientas para realizar Análisis de Datos. Entenderemos como explorar, transformar, filtrar, y ordenar data de forma que podamos representarla con la ayuda del paquete Panda y </w:t>
+            </w:r>
+            <w:proofErr w:type="spellStart"/>
+            <w:r>
+              <w:rPr>
+                <w:rFonts w:ascii="Avenir Book" w:hAnsi="Avenir Book"/>
+                <w:sz w:val="18"/>
+                <w:szCs w:val="18"/>
+                <w:lang w:val="es-ES"/>
+              </w:rPr>
+              <w:t>M</w:t>
             </w:r>
             <w:r>
               <w:rPr>
@@ -6891,6 +7250,7 @@
               </w:rPr>
               <w:t>atplotlib</w:t>
             </w:r>
+            <w:proofErr w:type="spellEnd"/>
           </w:p>
           <w:p>
             <w:pPr>
@@ -6975,14 +7335,25 @@
                 <w:lang w:val="es-ES"/>
               </w:rPr>
             </w:pPr>
-            <w:r>
-              <w:rPr>
-                <w:rFonts w:ascii="Avenir Book" w:hAnsi="Avenir Book"/>
-                <w:sz w:val="18"/>
-                <w:szCs w:val="18"/>
-                <w:lang w:val="es-ES"/>
-              </w:rPr>
-              <w:t xml:space="preserve">Ev. Código: Tarea </w:t>
+            <w:proofErr w:type="spellStart"/>
+            <w:r>
+              <w:rPr>
+                <w:rFonts w:ascii="Avenir Book" w:hAnsi="Avenir Book"/>
+                <w:sz w:val="18"/>
+                <w:szCs w:val="18"/>
+                <w:lang w:val="es-ES"/>
+              </w:rPr>
+              <w:t>Ev</w:t>
+            </w:r>
+            <w:proofErr w:type="spellEnd"/>
+            <w:r>
+              <w:rPr>
+                <w:rFonts w:ascii="Avenir Book" w:hAnsi="Avenir Book"/>
+                <w:sz w:val="18"/>
+                <w:szCs w:val="18"/>
+                <w:lang w:val="es-ES"/>
+              </w:rPr>
+              <w:t xml:space="preserve">. Código: Tarea </w:t>
             </w:r>
             <w:r>
               <w:rPr>
@@ -7135,25 +7506,7 @@
                 <w:szCs w:val="18"/>
                 <w:lang w:val="es-ES"/>
               </w:rPr>
-              <w:t>Aprendizaje Continuo: Apuntes y aprendizaje personal en Confluence en página dentro del espacio con título “2</w:t>
-            </w:r>
-            <w:r>
-              <w:rPr>
-                <w:rFonts w:ascii="Avenir Book" w:hAnsi="Avenir Book"/>
-                <w:sz w:val="18"/>
-                <w:szCs w:val="18"/>
-                <w:lang w:val="es-ES"/>
-              </w:rPr>
-              <w:t>7</w:t>
-            </w:r>
-            <w:r>
-              <w:rPr>
-                <w:rFonts w:ascii="Avenir Book" w:hAnsi="Avenir Book"/>
-                <w:sz w:val="18"/>
-                <w:szCs w:val="18"/>
-                <w:lang w:val="es-ES"/>
-              </w:rPr>
-              <w:t>-03-2023”</w:t>
+              <w:t>Aprendizaje Continuo: Apuntes y aprendizaje personal en Confluence en página dentro del espacio con título “27-03-2023”</w:t>
             </w:r>
           </w:p>
           <w:p>
@@ -7326,7 +7679,27 @@
                 <w:szCs w:val="18"/>
                 <w:lang w:val="es-ES"/>
               </w:rPr>
-              <w:t xml:space="preserve">on los paquetes necesarios para la clase (Panda y Matlib) instalados en el entorno de trabajo creado. </w:t>
+              <w:t xml:space="preserve">on los paquetes necesarios para la clase (Panda y </w:t>
+            </w:r>
+            <w:proofErr w:type="spellStart"/>
+            <w:r>
+              <w:rPr>
+                <w:rFonts w:ascii="Avenir Book" w:hAnsi="Avenir Book"/>
+                <w:sz w:val="18"/>
+                <w:szCs w:val="18"/>
+                <w:lang w:val="es-ES"/>
+              </w:rPr>
+              <w:t>Matlib</w:t>
+            </w:r>
+            <w:proofErr w:type="spellEnd"/>
+            <w:r>
+              <w:rPr>
+                <w:rFonts w:ascii="Avenir Book" w:hAnsi="Avenir Book"/>
+                <w:sz w:val="18"/>
+                <w:szCs w:val="18"/>
+                <w:lang w:val="es-ES"/>
+              </w:rPr>
+              <w:t xml:space="preserve">) instalados en el entorno de trabajo creado. </w:t>
             </w:r>
           </w:p>
         </w:tc>
@@ -7425,7 +7798,67 @@
                 <w:szCs w:val="18"/>
                 <w:lang w:val="es-ES"/>
               </w:rPr>
-              <w:t>Visual Studio Code, Panda, Matplotlib, Confluence, Github.</w:t>
+              <w:t xml:space="preserve">Visual Studio </w:t>
+            </w:r>
+            <w:proofErr w:type="spellStart"/>
+            <w:r>
+              <w:rPr>
+                <w:rFonts w:ascii="Avenir Book" w:hAnsi="Avenir Book"/>
+                <w:sz w:val="18"/>
+                <w:szCs w:val="18"/>
+                <w:lang w:val="es-ES"/>
+              </w:rPr>
+              <w:t>Code</w:t>
+            </w:r>
+            <w:proofErr w:type="spellEnd"/>
+            <w:r>
+              <w:rPr>
+                <w:rFonts w:ascii="Avenir Book" w:hAnsi="Avenir Book"/>
+                <w:sz w:val="18"/>
+                <w:szCs w:val="18"/>
+                <w:lang w:val="es-ES"/>
+              </w:rPr>
+              <w:t xml:space="preserve">, Panda, </w:t>
+            </w:r>
+            <w:proofErr w:type="spellStart"/>
+            <w:r>
+              <w:rPr>
+                <w:rFonts w:ascii="Avenir Book" w:hAnsi="Avenir Book"/>
+                <w:sz w:val="18"/>
+                <w:szCs w:val="18"/>
+                <w:lang w:val="es-ES"/>
+              </w:rPr>
+              <w:t>Matplotlib</w:t>
+            </w:r>
+            <w:proofErr w:type="spellEnd"/>
+            <w:r>
+              <w:rPr>
+                <w:rFonts w:ascii="Avenir Book" w:hAnsi="Avenir Book"/>
+                <w:sz w:val="18"/>
+                <w:szCs w:val="18"/>
+                <w:lang w:val="es-ES"/>
+              </w:rPr>
+              <w:t xml:space="preserve">, Confluence, </w:t>
+            </w:r>
+            <w:proofErr w:type="spellStart"/>
+            <w:r>
+              <w:rPr>
+                <w:rFonts w:ascii="Avenir Book" w:hAnsi="Avenir Book"/>
+                <w:sz w:val="18"/>
+                <w:szCs w:val="18"/>
+                <w:lang w:val="es-ES"/>
+              </w:rPr>
+              <w:t>Github</w:t>
+            </w:r>
+            <w:proofErr w:type="spellEnd"/>
+            <w:r>
+              <w:rPr>
+                <w:rFonts w:ascii="Avenir Book" w:hAnsi="Avenir Book"/>
+                <w:sz w:val="18"/>
+                <w:szCs w:val="18"/>
+                <w:lang w:val="es-ES"/>
+              </w:rPr>
+              <w:t>.</w:t>
             </w:r>
           </w:p>
         </w:tc>
@@ -7659,13 +8092,23 @@
                 <w:szCs w:val="18"/>
               </w:rPr>
             </w:pPr>
-            <w:r>
-              <w:rPr>
-                <w:rFonts w:ascii="Avenir Book" w:hAnsi="Avenir Book"/>
-                <w:sz w:val="18"/>
-                <w:szCs w:val="18"/>
-              </w:rPr>
-              <w:t xml:space="preserve">Jupyter: </w:t>
+            <w:proofErr w:type="spellStart"/>
+            <w:r>
+              <w:rPr>
+                <w:rFonts w:ascii="Avenir Book" w:hAnsi="Avenir Book"/>
+                <w:sz w:val="18"/>
+                <w:szCs w:val="18"/>
+              </w:rPr>
+              <w:t>Jupyter</w:t>
+            </w:r>
+            <w:proofErr w:type="spellEnd"/>
+            <w:r>
+              <w:rPr>
+                <w:rFonts w:ascii="Avenir Book" w:hAnsi="Avenir Book"/>
+                <w:sz w:val="18"/>
+                <w:szCs w:val="18"/>
+              </w:rPr>
+              <w:t xml:space="preserve">: </w:t>
             </w:r>
             <w:r>
               <w:rPr>
@@ -7690,13 +8133,23 @@
                 <w:szCs w:val="18"/>
               </w:rPr>
             </w:pPr>
-            <w:r>
-              <w:rPr>
-                <w:rFonts w:ascii="Avenir Book" w:hAnsi="Avenir Book"/>
-                <w:sz w:val="18"/>
-                <w:szCs w:val="18"/>
-              </w:rPr>
-              <w:t xml:space="preserve">Numpy: </w:t>
+            <w:proofErr w:type="spellStart"/>
+            <w:r>
+              <w:rPr>
+                <w:rFonts w:ascii="Avenir Book" w:hAnsi="Avenir Book"/>
+                <w:sz w:val="18"/>
+                <w:szCs w:val="18"/>
+              </w:rPr>
+              <w:t>Numpy</w:t>
+            </w:r>
+            <w:proofErr w:type="spellEnd"/>
+            <w:r>
+              <w:rPr>
+                <w:rFonts w:ascii="Avenir Book" w:hAnsi="Avenir Book"/>
+                <w:sz w:val="18"/>
+                <w:szCs w:val="18"/>
+              </w:rPr>
+              <w:t xml:space="preserve">: </w:t>
             </w:r>
             <w:r>
               <w:rPr>
@@ -7874,6 +8327,7 @@
               </w:rPr>
               <w:t xml:space="preserve">realizando </w:t>
             </w:r>
+            <w:proofErr w:type="spellStart"/>
             <w:r>
               <w:rPr>
                 <w:rFonts w:ascii="Avenir Book" w:hAnsi="Avenir Book"/>
@@ -7885,6 +8339,7 @@
               </w:rPr>
               <w:t>Scrapping</w:t>
             </w:r>
+            <w:proofErr w:type="spellEnd"/>
             <w:r>
               <w:rPr>
                 <w:rFonts w:ascii="Avenir Book" w:hAnsi="Avenir Book"/>
@@ -7901,7 +8356,47 @@
                 <w:szCs w:val="18"/>
                 <w:lang w:val="es-ES"/>
               </w:rPr>
-              <w:t xml:space="preserve">En esta versión trabajaremos con Linkedin realizando un scrapping de las distintas oportunidades laborales presente para un tema en una locación. </w:t>
+              <w:t xml:space="preserve">En esta versión trabajaremos con </w:t>
+            </w:r>
+            <w:proofErr w:type="spellStart"/>
+            <w:r>
+              <w:rPr>
+                <w:rFonts w:ascii="Avenir Book" w:hAnsi="Avenir Book"/>
+                <w:sz w:val="18"/>
+                <w:szCs w:val="18"/>
+                <w:lang w:val="es-ES"/>
+              </w:rPr>
+              <w:t>Linkedin</w:t>
+            </w:r>
+            <w:proofErr w:type="spellEnd"/>
+            <w:r>
+              <w:rPr>
+                <w:rFonts w:ascii="Avenir Book" w:hAnsi="Avenir Book"/>
+                <w:sz w:val="18"/>
+                <w:szCs w:val="18"/>
+                <w:lang w:val="es-ES"/>
+              </w:rPr>
+              <w:t xml:space="preserve"> realizando un </w:t>
+            </w:r>
+            <w:proofErr w:type="spellStart"/>
+            <w:r>
+              <w:rPr>
+                <w:rFonts w:ascii="Avenir Book" w:hAnsi="Avenir Book"/>
+                <w:sz w:val="18"/>
+                <w:szCs w:val="18"/>
+                <w:lang w:val="es-ES"/>
+              </w:rPr>
+              <w:t>scrapping</w:t>
+            </w:r>
+            <w:proofErr w:type="spellEnd"/>
+            <w:r>
+              <w:rPr>
+                <w:rFonts w:ascii="Avenir Book" w:hAnsi="Avenir Book"/>
+                <w:sz w:val="18"/>
+                <w:szCs w:val="18"/>
+                <w:lang w:val="es-ES"/>
+              </w:rPr>
+              <w:t xml:space="preserve"> de las distintas oportunidades laborales presente para un tema en una locación. </w:t>
             </w:r>
           </w:p>
           <w:p>
@@ -7974,13 +8469,77 @@
                 <w:szCs w:val="18"/>
               </w:rPr>
             </w:pPr>
-            <w:r>
-              <w:rPr>
-                <w:rFonts w:ascii="Avenir Book" w:hAnsi="Avenir Book"/>
-                <w:sz w:val="18"/>
-                <w:szCs w:val="18"/>
-              </w:rPr>
-              <w:t>Ev. Código: Tarea 3 – Scrapping Básico + Scrapping Linkedin.</w:t>
+            <w:proofErr w:type="spellStart"/>
+            <w:r>
+              <w:rPr>
+                <w:rFonts w:ascii="Avenir Book" w:hAnsi="Avenir Book"/>
+                <w:sz w:val="18"/>
+                <w:szCs w:val="18"/>
+              </w:rPr>
+              <w:t>Ev</w:t>
+            </w:r>
+            <w:proofErr w:type="spellEnd"/>
+            <w:r>
+              <w:rPr>
+                <w:rFonts w:ascii="Avenir Book" w:hAnsi="Avenir Book"/>
+                <w:sz w:val="18"/>
+                <w:szCs w:val="18"/>
+              </w:rPr>
+              <w:t xml:space="preserve">. Código: </w:t>
+            </w:r>
+            <w:proofErr w:type="spellStart"/>
+            <w:r>
+              <w:rPr>
+                <w:rFonts w:ascii="Avenir Book" w:hAnsi="Avenir Book"/>
+                <w:sz w:val="18"/>
+                <w:szCs w:val="18"/>
+              </w:rPr>
+              <w:t>Tarea</w:t>
+            </w:r>
+            <w:proofErr w:type="spellEnd"/>
+            <w:r>
+              <w:rPr>
+                <w:rFonts w:ascii="Avenir Book" w:hAnsi="Avenir Book"/>
+                <w:sz w:val="18"/>
+                <w:szCs w:val="18"/>
+              </w:rPr>
+              <w:t xml:space="preserve"> 3 – Scrapping </w:t>
+            </w:r>
+            <w:proofErr w:type="spellStart"/>
+            <w:r>
+              <w:rPr>
+                <w:rFonts w:ascii="Avenir Book" w:hAnsi="Avenir Book"/>
+                <w:sz w:val="18"/>
+                <w:szCs w:val="18"/>
+              </w:rPr>
+              <w:t>Básico</w:t>
+            </w:r>
+            <w:proofErr w:type="spellEnd"/>
+            <w:r>
+              <w:rPr>
+                <w:rFonts w:ascii="Avenir Book" w:hAnsi="Avenir Book"/>
+                <w:sz w:val="18"/>
+                <w:szCs w:val="18"/>
+              </w:rPr>
+              <w:t xml:space="preserve"> + Scrapping </w:t>
+            </w:r>
+            <w:proofErr w:type="spellStart"/>
+            <w:r>
+              <w:rPr>
+                <w:rFonts w:ascii="Avenir Book" w:hAnsi="Avenir Book"/>
+                <w:sz w:val="18"/>
+                <w:szCs w:val="18"/>
+              </w:rPr>
+              <w:t>Linkedin</w:t>
+            </w:r>
+            <w:proofErr w:type="spellEnd"/>
+            <w:r>
+              <w:rPr>
+                <w:rFonts w:ascii="Avenir Book" w:hAnsi="Avenir Book"/>
+                <w:sz w:val="18"/>
+                <w:szCs w:val="18"/>
+              </w:rPr>
+              <w:t>.</w:t>
             </w:r>
           </w:p>
           <w:p>
@@ -8095,7 +8654,27 @@
                 <w:szCs w:val="18"/>
                 <w:lang w:val="es-ES"/>
               </w:rPr>
-              <w:t xml:space="preserve">Presentación de un scrapping realizado a alguna de las siguientes plataformas: Falabella.cl, Lider.cl, Jumbo.cl, MercadoLibre.cl, </w:t>
+              <w:t xml:space="preserve">Presentación de un </w:t>
+            </w:r>
+            <w:proofErr w:type="spellStart"/>
+            <w:r>
+              <w:rPr>
+                <w:rFonts w:ascii="Avenir Book" w:hAnsi="Avenir Book"/>
+                <w:sz w:val="18"/>
+                <w:szCs w:val="18"/>
+                <w:lang w:val="es-ES"/>
+              </w:rPr>
+              <w:t>scrapping</w:t>
+            </w:r>
+            <w:proofErr w:type="spellEnd"/>
+            <w:r>
+              <w:rPr>
+                <w:rFonts w:ascii="Avenir Book" w:hAnsi="Avenir Book"/>
+                <w:sz w:val="18"/>
+                <w:szCs w:val="18"/>
+                <w:lang w:val="es-ES"/>
+              </w:rPr>
+              <w:t xml:space="preserve"> realizado a alguna de las siguientes plataformas: Falabella.cl, Lider.cl, Jumbo.cl, MercadoLibre.cl, </w:t>
             </w:r>
             <w:r>
               <w:rPr>
@@ -8266,7 +8845,25 @@
                 <w:sz w:val="18"/>
                 <w:szCs w:val="18"/>
               </w:rPr>
-              <w:t xml:space="preserve"> Confluence, Urlib,</w:t>
+              <w:t xml:space="preserve"> Confluence, </w:t>
+            </w:r>
+            <w:proofErr w:type="spellStart"/>
+            <w:r>
+              <w:rPr>
+                <w:rFonts w:ascii="Avenir Book" w:hAnsi="Avenir Book"/>
+                <w:sz w:val="18"/>
+                <w:szCs w:val="18"/>
+              </w:rPr>
+              <w:t>Urlib</w:t>
+            </w:r>
+            <w:proofErr w:type="spellEnd"/>
+            <w:r>
+              <w:rPr>
+                <w:rFonts w:ascii="Avenir Book" w:hAnsi="Avenir Book"/>
+                <w:sz w:val="18"/>
+                <w:szCs w:val="18"/>
+              </w:rPr>
+              <w:t>,</w:t>
             </w:r>
             <w:r>
               <w:rPr>
@@ -8276,13 +8873,41 @@
               </w:rPr>
               <w:t xml:space="preserve"> </w:t>
             </w:r>
-            <w:r>
-              <w:rPr>
-                <w:rFonts w:ascii="Avenir Book" w:hAnsi="Avenir Book"/>
-                <w:sz w:val="18"/>
-                <w:szCs w:val="18"/>
-              </w:rPr>
-              <w:t>Beautifulsoup, Mechanicalsoup, Selenium, Panda</w:t>
+            <w:proofErr w:type="spellStart"/>
+            <w:r>
+              <w:rPr>
+                <w:rFonts w:ascii="Avenir Book" w:hAnsi="Avenir Book"/>
+                <w:sz w:val="18"/>
+                <w:szCs w:val="18"/>
+              </w:rPr>
+              <w:t>Beautifulsoup</w:t>
+            </w:r>
+            <w:proofErr w:type="spellEnd"/>
+            <w:r>
+              <w:rPr>
+                <w:rFonts w:ascii="Avenir Book" w:hAnsi="Avenir Book"/>
+                <w:sz w:val="18"/>
+                <w:szCs w:val="18"/>
+              </w:rPr>
+              <w:t xml:space="preserve">, </w:t>
+            </w:r>
+            <w:proofErr w:type="spellStart"/>
+            <w:r>
+              <w:rPr>
+                <w:rFonts w:ascii="Avenir Book" w:hAnsi="Avenir Book"/>
+                <w:sz w:val="18"/>
+                <w:szCs w:val="18"/>
+              </w:rPr>
+              <w:t>Mechanicalsoup</w:t>
+            </w:r>
+            <w:proofErr w:type="spellEnd"/>
+            <w:r>
+              <w:rPr>
+                <w:rFonts w:ascii="Avenir Book" w:hAnsi="Avenir Book"/>
+                <w:sz w:val="18"/>
+                <w:szCs w:val="18"/>
+              </w:rPr>
+              <w:t>, Selenium, Panda</w:t>
             </w:r>
           </w:p>
         </w:tc>
@@ -8413,8 +9038,39 @@
                 <w:szCs w:val="18"/>
                 <w:lang w:val="es-ES"/>
               </w:rPr>
-              <w:t xml:space="preserve"> Sprint 3 – Websites &amp; Scrapping</w:t>
-            </w:r>
+              <w:t xml:space="preserve"> Sprint 3 – </w:t>
+            </w:r>
+            <w:proofErr w:type="spellStart"/>
+            <w:r>
+              <w:rPr>
+                <w:rFonts w:ascii="Avenir Book" w:hAnsi="Avenir Book"/>
+                <w:sz w:val="18"/>
+                <w:szCs w:val="18"/>
+                <w:lang w:val="es-ES"/>
+              </w:rPr>
+              <w:t>Websites</w:t>
+            </w:r>
+            <w:proofErr w:type="spellEnd"/>
+            <w:r>
+              <w:rPr>
+                <w:rFonts w:ascii="Avenir Book" w:hAnsi="Avenir Book"/>
+                <w:sz w:val="18"/>
+                <w:szCs w:val="18"/>
+                <w:lang w:val="es-ES"/>
+              </w:rPr>
+              <w:t xml:space="preserve"> &amp; </w:t>
+            </w:r>
+            <w:proofErr w:type="spellStart"/>
+            <w:r>
+              <w:rPr>
+                <w:rFonts w:ascii="Avenir Book" w:hAnsi="Avenir Book"/>
+                <w:sz w:val="18"/>
+                <w:szCs w:val="18"/>
+                <w:lang w:val="es-ES"/>
+              </w:rPr>
+              <w:t>Scrapping</w:t>
+            </w:r>
+            <w:proofErr w:type="spellEnd"/>
           </w:p>
           <w:p>
             <w:pPr>
@@ -8430,13 +9086,23 @@
                 <w:szCs w:val="18"/>
               </w:rPr>
             </w:pPr>
-            <w:r>
-              <w:rPr>
-                <w:rFonts w:ascii="Avenir Book" w:hAnsi="Avenir Book"/>
-                <w:sz w:val="18"/>
-                <w:szCs w:val="18"/>
-              </w:rPr>
-              <w:t xml:space="preserve">WebScrapping: </w:t>
+            <w:proofErr w:type="spellStart"/>
+            <w:r>
+              <w:rPr>
+                <w:rFonts w:ascii="Avenir Book" w:hAnsi="Avenir Book"/>
+                <w:sz w:val="18"/>
+                <w:szCs w:val="18"/>
+              </w:rPr>
+              <w:t>WebScrapping</w:t>
+            </w:r>
+            <w:proofErr w:type="spellEnd"/>
+            <w:r>
+              <w:rPr>
+                <w:rFonts w:ascii="Avenir Book" w:hAnsi="Avenir Book"/>
+                <w:sz w:val="18"/>
+                <w:szCs w:val="18"/>
+              </w:rPr>
+              <w:t xml:space="preserve">: </w:t>
             </w:r>
             <w:hyperlink r:id="rId9" w:history="1">
               <w:r>
@@ -8464,13 +9130,23 @@
                 <w:szCs w:val="18"/>
               </w:rPr>
             </w:pPr>
-            <w:r>
-              <w:rPr>
-                <w:rFonts w:ascii="Avenir Book" w:hAnsi="Avenir Book"/>
-                <w:sz w:val="18"/>
-                <w:szCs w:val="18"/>
-              </w:rPr>
-              <w:t xml:space="preserve">Beautifulsoup: </w:t>
+            <w:proofErr w:type="spellStart"/>
+            <w:r>
+              <w:rPr>
+                <w:rFonts w:ascii="Avenir Book" w:hAnsi="Avenir Book"/>
+                <w:sz w:val="18"/>
+                <w:szCs w:val="18"/>
+              </w:rPr>
+              <w:t>Beautifulsoup</w:t>
+            </w:r>
+            <w:proofErr w:type="spellEnd"/>
+            <w:r>
+              <w:rPr>
+                <w:rFonts w:ascii="Avenir Book" w:hAnsi="Avenir Book"/>
+                <w:sz w:val="18"/>
+                <w:szCs w:val="18"/>
+              </w:rPr>
+              <w:t xml:space="preserve">: </w:t>
             </w:r>
             <w:r>
               <w:rPr>
@@ -8495,13 +9171,23 @@
                 <w:szCs w:val="18"/>
               </w:rPr>
             </w:pPr>
-            <w:r>
-              <w:rPr>
-                <w:rFonts w:ascii="Avenir Book" w:hAnsi="Avenir Book"/>
-                <w:sz w:val="18"/>
-                <w:szCs w:val="18"/>
-              </w:rPr>
-              <w:t xml:space="preserve">Mechanicalsoup: </w:t>
+            <w:proofErr w:type="spellStart"/>
+            <w:r>
+              <w:rPr>
+                <w:rFonts w:ascii="Avenir Book" w:hAnsi="Avenir Book"/>
+                <w:sz w:val="18"/>
+                <w:szCs w:val="18"/>
+              </w:rPr>
+              <w:t>Mechanicalsoup</w:t>
+            </w:r>
+            <w:proofErr w:type="spellEnd"/>
+            <w:r>
+              <w:rPr>
+                <w:rFonts w:ascii="Avenir Book" w:hAnsi="Avenir Book"/>
+                <w:sz w:val="18"/>
+                <w:szCs w:val="18"/>
+              </w:rPr>
+              <w:t xml:space="preserve">: </w:t>
             </w:r>
             <w:r>
               <w:rPr>
@@ -8566,7 +9252,25 @@
                 <w:sz w:val="18"/>
                 <w:szCs w:val="18"/>
               </w:rPr>
-              <w:t xml:space="preserve">Panda Dataframe: </w:t>
+              <w:t xml:space="preserve">Panda </w:t>
+            </w:r>
+            <w:proofErr w:type="spellStart"/>
+            <w:r>
+              <w:rPr>
+                <w:rFonts w:ascii="Avenir Book" w:hAnsi="Avenir Book"/>
+                <w:sz w:val="18"/>
+                <w:szCs w:val="18"/>
+              </w:rPr>
+              <w:t>Dataframe</w:t>
+            </w:r>
+            <w:proofErr w:type="spellEnd"/>
+            <w:r>
+              <w:rPr>
+                <w:rFonts w:ascii="Avenir Book" w:hAnsi="Avenir Book"/>
+                <w:sz w:val="18"/>
+                <w:szCs w:val="18"/>
+              </w:rPr>
+              <w:t xml:space="preserve">: </w:t>
             </w:r>
             <w:r>
               <w:rPr>
@@ -8818,6 +9522,7 @@
                 <w:lang w:val="es-ES"/>
               </w:rPr>
             </w:pPr>
+            <w:proofErr w:type="spellStart"/>
             <w:r>
               <w:rPr>
                 <w:rFonts w:ascii="Avenir Book" w:hAnsi="Avenir Book"/>
@@ -8829,6 +9534,7 @@
               </w:rPr>
               <w:t>Wordpress</w:t>
             </w:r>
+            <w:proofErr w:type="spellEnd"/>
             <w:r>
               <w:rPr>
                 <w:rFonts w:ascii="Avenir Book" w:hAnsi="Avenir Book"/>
@@ -8859,7 +9565,47 @@
                 <w:szCs w:val="18"/>
                 <w:lang w:val="es-ES"/>
               </w:rPr>
-              <w:t xml:space="preserve">Durante esta semana se trabajará con la plataforma web por la cual se tiene la mayor cantidad de página web en el internet. Desarrollaremos una versión local de un sitio en Wordpress utlizando </w:t>
+              <w:t xml:space="preserve">Durante esta semana se trabajará con la plataforma web por la cual se tiene la mayor cantidad de página web en el internet. Desarrollaremos una versión local de un sitio en </w:t>
+            </w:r>
+            <w:proofErr w:type="spellStart"/>
+            <w:r>
+              <w:rPr>
+                <w:rFonts w:ascii="Avenir Book" w:hAnsi="Avenir Book"/>
+                <w:sz w:val="18"/>
+                <w:szCs w:val="18"/>
+                <w:lang w:val="es-ES"/>
+              </w:rPr>
+              <w:t>Wordpress</w:t>
+            </w:r>
+            <w:proofErr w:type="spellEnd"/>
+            <w:r>
+              <w:rPr>
+                <w:rFonts w:ascii="Avenir Book" w:hAnsi="Avenir Book"/>
+                <w:sz w:val="18"/>
+                <w:szCs w:val="18"/>
+                <w:lang w:val="es-ES"/>
+              </w:rPr>
+              <w:t xml:space="preserve"> </w:t>
+            </w:r>
+            <w:proofErr w:type="spellStart"/>
+            <w:r>
+              <w:rPr>
+                <w:rFonts w:ascii="Avenir Book" w:hAnsi="Avenir Book"/>
+                <w:sz w:val="18"/>
+                <w:szCs w:val="18"/>
+                <w:lang w:val="es-ES"/>
+              </w:rPr>
+              <w:t>utlizando</w:t>
+            </w:r>
+            <w:proofErr w:type="spellEnd"/>
+            <w:r>
+              <w:rPr>
+                <w:rFonts w:ascii="Avenir Book" w:hAnsi="Avenir Book"/>
+                <w:sz w:val="18"/>
+                <w:szCs w:val="18"/>
+                <w:lang w:val="es-ES"/>
+              </w:rPr>
+              <w:t xml:space="preserve"> </w:t>
             </w:r>
             <w:hyperlink r:id="rId11" w:history="1">
               <w:r>
@@ -8954,6 +9700,7 @@
                 <w:lang w:val="es-ES"/>
               </w:rPr>
             </w:pPr>
+            <w:proofErr w:type="spellStart"/>
             <w:r>
               <w:rPr>
                 <w:rFonts w:ascii="Avenir Book" w:hAnsi="Avenir Book"/>
@@ -8961,8 +9708,9 @@
                 <w:szCs w:val="18"/>
                 <w:lang w:val="es-CL"/>
               </w:rPr>
-              <w:t xml:space="preserve">Ev. </w:t>
-            </w:r>
+              <w:t>Ev</w:t>
+            </w:r>
+            <w:proofErr w:type="spellEnd"/>
             <w:r>
               <w:rPr>
                 <w:rFonts w:ascii="Avenir Book" w:hAnsi="Avenir Book"/>
@@ -8970,6 +9718,15 @@
                 <w:szCs w:val="18"/>
                 <w:lang w:val="es-CL"/>
               </w:rPr>
+              <w:t xml:space="preserve">. </w:t>
+            </w:r>
+            <w:r>
+              <w:rPr>
+                <w:rFonts w:ascii="Avenir Book" w:hAnsi="Avenir Book"/>
+                <w:sz w:val="18"/>
+                <w:szCs w:val="18"/>
+                <w:lang w:val="es-CL"/>
+              </w:rPr>
               <w:t>WEB</w:t>
             </w:r>
             <w:r>
@@ -8988,7 +9745,27 @@
                 <w:szCs w:val="18"/>
                 <w:lang w:val="es-CL"/>
               </w:rPr>
-              <w:t xml:space="preserve">Desarrollo de sitio web sobre ustedes con al menos los siguientes landing: Quienes soy, Home, Tienda, y 4 productos. </w:t>
+              <w:t xml:space="preserve">Desarrollo de sitio web sobre ustedes con al menos los siguientes </w:t>
+            </w:r>
+            <w:proofErr w:type="spellStart"/>
+            <w:r>
+              <w:rPr>
+                <w:rFonts w:ascii="Avenir Book" w:hAnsi="Avenir Book"/>
+                <w:sz w:val="18"/>
+                <w:szCs w:val="18"/>
+                <w:lang w:val="es-CL"/>
+              </w:rPr>
+              <w:t>landing</w:t>
+            </w:r>
+            <w:proofErr w:type="spellEnd"/>
+            <w:r>
+              <w:rPr>
+                <w:rFonts w:ascii="Avenir Book" w:hAnsi="Avenir Book"/>
+                <w:sz w:val="18"/>
+                <w:szCs w:val="18"/>
+                <w:lang w:val="es-CL"/>
+              </w:rPr>
+              <w:t xml:space="preserve">: Quienes soy, Home, Tienda, y 4 productos. </w:t>
             </w:r>
           </w:p>
           <w:p>
@@ -9103,7 +9880,27 @@
                 <w:szCs w:val="18"/>
                 <w:lang w:val="es-CL"/>
               </w:rPr>
-              <w:t xml:space="preserve">Sitio web hosteado en </w:t>
+              <w:t xml:space="preserve">Sitio web </w:t>
+            </w:r>
+            <w:proofErr w:type="spellStart"/>
+            <w:r>
+              <w:rPr>
+                <w:rFonts w:ascii="Avenir Book" w:hAnsi="Avenir Book"/>
+                <w:sz w:val="18"/>
+                <w:szCs w:val="18"/>
+                <w:lang w:val="es-CL"/>
+              </w:rPr>
+              <w:t>hosteado</w:t>
+            </w:r>
+            <w:proofErr w:type="spellEnd"/>
+            <w:r>
+              <w:rPr>
+                <w:rFonts w:ascii="Avenir Book" w:hAnsi="Avenir Book"/>
+                <w:sz w:val="18"/>
+                <w:szCs w:val="18"/>
+                <w:lang w:val="es-CL"/>
+              </w:rPr>
+              <w:t xml:space="preserve"> en </w:t>
             </w:r>
             <w:hyperlink r:id="rId12" w:history="1">
               <w:r>
@@ -9302,8 +10099,63 @@
                 <w:sz w:val="18"/>
                 <w:szCs w:val="18"/>
               </w:rPr>
-              <w:t xml:space="preserve"> Confluence, Wordpress, Woocommerce, Elementor, </w:t>
-            </w:r>
+              <w:t xml:space="preserve"> Confluence, </w:t>
+            </w:r>
+            <w:proofErr w:type="spellStart"/>
+            <w:r>
+              <w:rPr>
+                <w:rFonts w:ascii="Avenir Book" w:hAnsi="Avenir Book"/>
+                <w:sz w:val="18"/>
+                <w:szCs w:val="18"/>
+              </w:rPr>
+              <w:t>Wordpress</w:t>
+            </w:r>
+            <w:proofErr w:type="spellEnd"/>
+            <w:r>
+              <w:rPr>
+                <w:rFonts w:ascii="Avenir Book" w:hAnsi="Avenir Book"/>
+                <w:sz w:val="18"/>
+                <w:szCs w:val="18"/>
+              </w:rPr>
+              <w:t xml:space="preserve">, </w:t>
+            </w:r>
+            <w:proofErr w:type="spellStart"/>
+            <w:r>
+              <w:rPr>
+                <w:rFonts w:ascii="Avenir Book" w:hAnsi="Avenir Book"/>
+                <w:sz w:val="18"/>
+                <w:szCs w:val="18"/>
+              </w:rPr>
+              <w:t>Woocommerce</w:t>
+            </w:r>
+            <w:proofErr w:type="spellEnd"/>
+            <w:r>
+              <w:rPr>
+                <w:rFonts w:ascii="Avenir Book" w:hAnsi="Avenir Book"/>
+                <w:sz w:val="18"/>
+                <w:szCs w:val="18"/>
+              </w:rPr>
+              <w:t xml:space="preserve">, </w:t>
+            </w:r>
+            <w:proofErr w:type="spellStart"/>
+            <w:r>
+              <w:rPr>
+                <w:rFonts w:ascii="Avenir Book" w:hAnsi="Avenir Book"/>
+                <w:sz w:val="18"/>
+                <w:szCs w:val="18"/>
+              </w:rPr>
+              <w:t>Elementor</w:t>
+            </w:r>
+            <w:proofErr w:type="spellEnd"/>
+            <w:r>
+              <w:rPr>
+                <w:rFonts w:ascii="Avenir Book" w:hAnsi="Avenir Book"/>
+                <w:sz w:val="18"/>
+                <w:szCs w:val="18"/>
+              </w:rPr>
+              <w:t xml:space="preserve">, </w:t>
+            </w:r>
+            <w:proofErr w:type="spellStart"/>
             <w:r>
               <w:rPr>
                 <w:rFonts w:ascii="Avenir Book" w:hAnsi="Avenir Book"/>
@@ -9312,6 +10164,7 @@
               </w:rPr>
               <w:t>Hubspot</w:t>
             </w:r>
+            <w:proofErr w:type="spellEnd"/>
           </w:p>
         </w:tc>
         <w:tc>
@@ -9461,6 +10314,7 @@
                 <w:lang w:val="es-ES"/>
               </w:rPr>
             </w:pPr>
+            <w:proofErr w:type="spellStart"/>
             <w:r>
               <w:rPr>
                 <w:rFonts w:ascii="Avenir Book" w:hAnsi="Avenir Book"/>
@@ -9469,7 +10323,17 @@
                 <w:lang w:val="es-ES"/>
               </w:rPr>
               <w:lastRenderedPageBreak/>
-              <w:t xml:space="preserve">Wordpress: </w:t>
+              <w:t>Wordpress</w:t>
+            </w:r>
+            <w:proofErr w:type="spellEnd"/>
+            <w:r>
+              <w:rPr>
+                <w:rFonts w:ascii="Avenir Book" w:hAnsi="Avenir Book"/>
+                <w:sz w:val="18"/>
+                <w:szCs w:val="18"/>
+                <w:lang w:val="es-ES"/>
+              </w:rPr>
+              <w:t xml:space="preserve">: </w:t>
             </w:r>
             <w:r>
               <w:rPr>
@@ -9496,14 +10360,25 @@
                 <w:lang w:val="es-ES"/>
               </w:rPr>
             </w:pPr>
-            <w:r>
-              <w:rPr>
-                <w:rFonts w:ascii="Avenir Book" w:hAnsi="Avenir Book"/>
-                <w:sz w:val="18"/>
-                <w:szCs w:val="18"/>
-                <w:lang w:val="es-ES"/>
-              </w:rPr>
-              <w:t xml:space="preserve">Woocommerce: </w:t>
+            <w:proofErr w:type="spellStart"/>
+            <w:r>
+              <w:rPr>
+                <w:rFonts w:ascii="Avenir Book" w:hAnsi="Avenir Book"/>
+                <w:sz w:val="18"/>
+                <w:szCs w:val="18"/>
+                <w:lang w:val="es-ES"/>
+              </w:rPr>
+              <w:t>Woocommerce</w:t>
+            </w:r>
+            <w:proofErr w:type="spellEnd"/>
+            <w:r>
+              <w:rPr>
+                <w:rFonts w:ascii="Avenir Book" w:hAnsi="Avenir Book"/>
+                <w:sz w:val="18"/>
+                <w:szCs w:val="18"/>
+                <w:lang w:val="es-ES"/>
+              </w:rPr>
+              <w:t xml:space="preserve">: </w:t>
             </w:r>
             <w:r>
               <w:rPr>
@@ -9530,14 +10405,25 @@
                 <w:lang w:val="es-ES"/>
               </w:rPr>
             </w:pPr>
-            <w:r>
-              <w:rPr>
-                <w:rFonts w:ascii="Avenir Book" w:hAnsi="Avenir Book"/>
-                <w:sz w:val="18"/>
-                <w:szCs w:val="18"/>
-                <w:lang w:val="es-ES"/>
-              </w:rPr>
-              <w:t xml:space="preserve">Elementor: </w:t>
+            <w:proofErr w:type="spellStart"/>
+            <w:r>
+              <w:rPr>
+                <w:rFonts w:ascii="Avenir Book" w:hAnsi="Avenir Book"/>
+                <w:sz w:val="18"/>
+                <w:szCs w:val="18"/>
+                <w:lang w:val="es-ES"/>
+              </w:rPr>
+              <w:t>Elementor</w:t>
+            </w:r>
+            <w:proofErr w:type="spellEnd"/>
+            <w:r>
+              <w:rPr>
+                <w:rFonts w:ascii="Avenir Book" w:hAnsi="Avenir Book"/>
+                <w:sz w:val="18"/>
+                <w:szCs w:val="18"/>
+                <w:lang w:val="es-ES"/>
+              </w:rPr>
+              <w:t xml:space="preserve">: </w:t>
             </w:r>
             <w:r>
               <w:rPr>
@@ -9603,7 +10489,25 @@
                 <w:sz w:val="18"/>
                 <w:szCs w:val="18"/>
               </w:rPr>
-              <w:t xml:space="preserve">Plugin Hubspot: </w:t>
+              <w:t xml:space="preserve">Plugin </w:t>
+            </w:r>
+            <w:proofErr w:type="spellStart"/>
+            <w:r>
+              <w:rPr>
+                <w:rFonts w:ascii="Avenir Book" w:hAnsi="Avenir Book"/>
+                <w:sz w:val="18"/>
+                <w:szCs w:val="18"/>
+              </w:rPr>
+              <w:t>Hubspot</w:t>
+            </w:r>
+            <w:proofErr w:type="spellEnd"/>
+            <w:r>
+              <w:rPr>
+                <w:rFonts w:ascii="Avenir Book" w:hAnsi="Avenir Book"/>
+                <w:sz w:val="18"/>
+                <w:szCs w:val="18"/>
+              </w:rPr>
+              <w:t xml:space="preserve">: </w:t>
             </w:r>
             <w:hyperlink r:id="rId14" w:history="1">
               <w:r>
@@ -9660,6 +10564,7 @@
               </w:rPr>
               <w:t xml:space="preserve">uenta de </w:t>
             </w:r>
+            <w:proofErr w:type="spellStart"/>
             <w:r>
               <w:rPr>
                 <w:rFonts w:ascii="Avenir Book" w:hAnsi="Avenir Book"/>
@@ -9668,7 +10573,17 @@
                 <w:lang w:val="es-CL"/>
               </w:rPr>
               <w:lastRenderedPageBreak/>
-              <w:t>hubspot creada sea utilizando el correo @udd.cl o con un correo gmail.com</w:t>
+              <w:t>hubspot</w:t>
+            </w:r>
+            <w:proofErr w:type="spellEnd"/>
+            <w:r>
+              <w:rPr>
+                <w:rFonts w:ascii="Avenir Book" w:hAnsi="Avenir Book"/>
+                <w:sz w:val="18"/>
+                <w:szCs w:val="18"/>
+                <w:lang w:val="es-CL"/>
+              </w:rPr>
+              <w:t xml:space="preserve"> creada sea utilizando el correo @udd.cl o con un correo gmail.com</w:t>
             </w:r>
           </w:p>
         </w:tc>
@@ -9871,6 +10786,7 @@
                 <w:lang w:val="es-ES"/>
               </w:rPr>
             </w:pPr>
+            <w:proofErr w:type="spellStart"/>
             <w:r>
               <w:rPr>
                 <w:rFonts w:ascii="Avenir Book" w:hAnsi="Avenir Book"/>
@@ -9878,8 +10794,9 @@
                 <w:szCs w:val="18"/>
                 <w:lang w:val="es-CL"/>
               </w:rPr>
-              <w:t xml:space="preserve">Ev. WEB: </w:t>
-            </w:r>
+              <w:t>Ev</w:t>
+            </w:r>
+            <w:proofErr w:type="spellEnd"/>
             <w:r>
               <w:rPr>
                 <w:rFonts w:ascii="Avenir Book" w:hAnsi="Avenir Book"/>
@@ -9887,8 +10804,28 @@
                 <w:szCs w:val="18"/>
                 <w:lang w:val="es-CL"/>
               </w:rPr>
-              <w:t>Integración sitio web personal con Google Analytics</w:t>
-            </w:r>
+              <w:t xml:space="preserve">. WEB: </w:t>
+            </w:r>
+            <w:r>
+              <w:rPr>
+                <w:rFonts w:ascii="Avenir Book" w:hAnsi="Avenir Book"/>
+                <w:sz w:val="18"/>
+                <w:szCs w:val="18"/>
+                <w:lang w:val="es-CL"/>
+              </w:rPr>
+              <w:t xml:space="preserve">Integración sitio web personal con Google </w:t>
+            </w:r>
+            <w:proofErr w:type="spellStart"/>
+            <w:r>
+              <w:rPr>
+                <w:rFonts w:ascii="Avenir Book" w:hAnsi="Avenir Book"/>
+                <w:sz w:val="18"/>
+                <w:szCs w:val="18"/>
+                <w:lang w:val="es-CL"/>
+              </w:rPr>
+              <w:t>Analytics</w:t>
+            </w:r>
+            <w:proofErr w:type="spellEnd"/>
             <w:r>
               <w:rPr>
                 <w:rFonts w:ascii="Avenir Book" w:hAnsi="Avenir Book"/>
@@ -9932,16 +10869,7 @@
                 <w:szCs w:val="18"/>
                 <w:lang w:val="es-ES"/>
               </w:rPr>
-              <w:t>1</w:t>
-            </w:r>
-            <w:r>
-              <w:rPr>
-                <w:rFonts w:ascii="Avenir Book" w:hAnsi="Avenir Book"/>
-                <w:sz w:val="18"/>
-                <w:szCs w:val="18"/>
-                <w:lang w:val="es-ES"/>
-              </w:rPr>
-              <w:t>7</w:t>
+              <w:t>17</w:t>
             </w:r>
             <w:r>
               <w:rPr>
@@ -10020,8 +10948,19 @@
                 <w:szCs w:val="18"/>
                 <w:lang w:val="es-CL"/>
               </w:rPr>
-              <w:t>Integración y reportes de sitio grupal con Google LookerStudio</w:t>
-            </w:r>
+              <w:t xml:space="preserve">Integración y reportes de sitio grupal con Google </w:t>
+            </w:r>
+            <w:proofErr w:type="spellStart"/>
+            <w:r>
+              <w:rPr>
+                <w:rFonts w:ascii="Avenir Book" w:hAnsi="Avenir Book"/>
+                <w:sz w:val="18"/>
+                <w:szCs w:val="18"/>
+                <w:lang w:val="es-CL"/>
+              </w:rPr>
+              <w:t>LookerStudio</w:t>
+            </w:r>
+            <w:proofErr w:type="spellEnd"/>
           </w:p>
           <w:p>
             <w:pPr>
@@ -10204,7 +11143,25 @@
                 <w:sz w:val="18"/>
                 <w:szCs w:val="18"/>
               </w:rPr>
-              <w:t>Looker Studio, entre otros.</w:t>
+              <w:t xml:space="preserve">Looker Studio, entre </w:t>
+            </w:r>
+            <w:proofErr w:type="spellStart"/>
+            <w:r>
+              <w:rPr>
+                <w:rFonts w:ascii="Avenir Book" w:hAnsi="Avenir Book"/>
+                <w:sz w:val="18"/>
+                <w:szCs w:val="18"/>
+              </w:rPr>
+              <w:t>otros</w:t>
+            </w:r>
+            <w:proofErr w:type="spellEnd"/>
+            <w:r>
+              <w:rPr>
+                <w:rFonts w:ascii="Avenir Book" w:hAnsi="Avenir Book"/>
+                <w:sz w:val="18"/>
+                <w:szCs w:val="18"/>
+              </w:rPr>
+              <w:t>.</w:t>
             </w:r>
           </w:p>
         </w:tc>
@@ -10471,7 +11428,27 @@
                 <w:szCs w:val="18"/>
                 <w:lang w:val="es-ES"/>
               </w:rPr>
-              <w:t xml:space="preserve">Esta semana aprenderemos sobre encriptación, Blockchain, y computación cuántica.  Conversaremos sobre los orígenes de la encriptación y como se utiliza en Blockchain. Aprenderemos a lo básico de desarrollo en Solidity  </w:t>
+              <w:t xml:space="preserve">Esta semana aprenderemos sobre encriptación, Blockchain, y computación cuántica.  Conversaremos sobre los orígenes de la encriptación y como se utiliza en Blockchain. Aprenderemos a lo básico de desarrollo en </w:t>
+            </w:r>
+            <w:proofErr w:type="spellStart"/>
+            <w:r>
+              <w:rPr>
+                <w:rFonts w:ascii="Avenir Book" w:hAnsi="Avenir Book"/>
+                <w:sz w:val="18"/>
+                <w:szCs w:val="18"/>
+                <w:lang w:val="es-ES"/>
+              </w:rPr>
+              <w:t>Solidity</w:t>
+            </w:r>
+            <w:proofErr w:type="spellEnd"/>
+            <w:r>
+              <w:rPr>
+                <w:rFonts w:ascii="Avenir Book" w:hAnsi="Avenir Book"/>
+                <w:sz w:val="18"/>
+                <w:szCs w:val="18"/>
+                <w:lang w:val="es-ES"/>
+              </w:rPr>
+              <w:t xml:space="preserve">  </w:t>
             </w:r>
           </w:p>
           <w:p>
@@ -10545,6 +11522,7 @@
                 <w:lang w:val="es-ES"/>
               </w:rPr>
             </w:pPr>
+            <w:proofErr w:type="spellStart"/>
             <w:r>
               <w:rPr>
                 <w:rFonts w:ascii="Avenir Book" w:hAnsi="Avenir Book"/>
@@ -10552,8 +11530,9 @@
                 <w:szCs w:val="18"/>
                 <w:lang w:val="es-CL"/>
               </w:rPr>
-              <w:t xml:space="preserve">Ev. </w:t>
-            </w:r>
+              <w:t>Ev</w:t>
+            </w:r>
+            <w:proofErr w:type="spellEnd"/>
             <w:r>
               <w:rPr>
                 <w:rFonts w:ascii="Avenir Book" w:hAnsi="Avenir Book"/>
@@ -10561,8 +11540,19 @@
                 <w:szCs w:val="18"/>
                 <w:lang w:val="es-CL"/>
               </w:rPr>
+              <w:t xml:space="preserve">. </w:t>
+            </w:r>
+            <w:proofErr w:type="spellStart"/>
+            <w:r>
+              <w:rPr>
+                <w:rFonts w:ascii="Avenir Book" w:hAnsi="Avenir Book"/>
+                <w:sz w:val="18"/>
+                <w:szCs w:val="18"/>
+                <w:lang w:val="es-CL"/>
+              </w:rPr>
               <w:t>Codigo</w:t>
             </w:r>
+            <w:proofErr w:type="spellEnd"/>
             <w:r>
               <w:rPr>
                 <w:rFonts w:ascii="Avenir Book" w:hAnsi="Avenir Book"/>
@@ -10828,14 +11818,25 @@
                 <w:lang w:val="es-ES"/>
               </w:rPr>
             </w:pPr>
-            <w:r>
-              <w:rPr>
-                <w:rFonts w:ascii="Avenir Book" w:hAnsi="Avenir Book"/>
-                <w:sz w:val="18"/>
-                <w:szCs w:val="18"/>
-                <w:lang w:val="es-ES"/>
-              </w:rPr>
-              <w:t>Solidity, y más</w:t>
+            <w:proofErr w:type="spellStart"/>
+            <w:r>
+              <w:rPr>
+                <w:rFonts w:ascii="Avenir Book" w:hAnsi="Avenir Book"/>
+                <w:sz w:val="18"/>
+                <w:szCs w:val="18"/>
+                <w:lang w:val="es-ES"/>
+              </w:rPr>
+              <w:t>Solidity</w:t>
+            </w:r>
+            <w:proofErr w:type="spellEnd"/>
+            <w:r>
+              <w:rPr>
+                <w:rFonts w:ascii="Avenir Book" w:hAnsi="Avenir Book"/>
+                <w:sz w:val="18"/>
+                <w:szCs w:val="18"/>
+                <w:lang w:val="es-ES"/>
+              </w:rPr>
+              <w:t>, y más</w:t>
             </w:r>
             <w:r>
               <w:rPr>
@@ -10966,7 +11967,14 @@
                 <w:rFonts w:ascii="Avenir Book" w:hAnsi="Avenir Book"/>
                 <w:sz w:val="18"/>
                 <w:szCs w:val="18"/>
-                <w:lang w:val="es-ES"/>
+              </w:rPr>
+              <w:t xml:space="preserve">CMD, </w:t>
+            </w:r>
+            <w:r>
+              <w:rPr>
+                <w:rFonts w:ascii="Avenir Book" w:hAnsi="Avenir Book"/>
+                <w:sz w:val="18"/>
+                <w:szCs w:val="18"/>
               </w:rPr>
               <w:t>PowerPoint:</w:t>
             </w:r>
@@ -10975,7 +11983,6 @@
                 <w:rFonts w:ascii="Avenir Book" w:hAnsi="Avenir Book"/>
                 <w:sz w:val="18"/>
                 <w:szCs w:val="18"/>
-                <w:lang w:val="es-ES"/>
               </w:rPr>
               <w:t xml:space="preserve"> Encriptación y Blockchain</w:t>
             </w:r>
@@ -10993,7 +12000,6 @@
                 <w:rFonts w:ascii="Avenir Book" w:hAnsi="Avenir Book"/>
                 <w:sz w:val="18"/>
                 <w:szCs w:val="18"/>
-                <w:lang w:val="es-ES"/>
               </w:rPr>
             </w:pPr>
           </w:p>
@@ -11252,6 +12258,7 @@
                 <w:lang w:val="es-ES"/>
               </w:rPr>
             </w:pPr>
+            <w:proofErr w:type="spellStart"/>
             <w:r>
               <w:rPr>
                 <w:rFonts w:ascii="Avenir Book" w:hAnsi="Avenir Book"/>
@@ -11259,7 +12266,17 @@
                 <w:szCs w:val="18"/>
                 <w:lang w:val="es-CL"/>
               </w:rPr>
-              <w:t xml:space="preserve">Ev. </w:t>
+              <w:t>Ev</w:t>
+            </w:r>
+            <w:proofErr w:type="spellEnd"/>
+            <w:r>
+              <w:rPr>
+                <w:rFonts w:ascii="Avenir Book" w:hAnsi="Avenir Book"/>
+                <w:sz w:val="18"/>
+                <w:szCs w:val="18"/>
+                <w:lang w:val="es-CL"/>
+              </w:rPr>
+              <w:t xml:space="preserve">. </w:t>
             </w:r>
             <w:r>
               <w:rPr>
@@ -11388,16 +12405,7 @@
                 <w:szCs w:val="18"/>
                 <w:lang w:val="es-ES"/>
               </w:rPr>
-              <w:t>0</w:t>
-            </w:r>
-            <w:r>
-              <w:rPr>
-                <w:rFonts w:ascii="Avenir Book" w:hAnsi="Avenir Book"/>
-                <w:sz w:val="18"/>
-                <w:szCs w:val="18"/>
-                <w:lang w:val="es-ES"/>
-              </w:rPr>
-              <w:t>1</w:t>
+              <w:t>01</w:t>
             </w:r>
             <w:r>
               <w:rPr>
@@ -11907,16 +12915,47 @@
                 <w:szCs w:val="18"/>
                 <w:lang w:val="es-ES"/>
               </w:rPr>
-              <w:t>Aprenderemos sobre el ecosistema de realidad aumentada y sobre el metaverso. Incluyendo una visita a RealityTech</w:t>
-            </w:r>
-            <w:r>
-              <w:rPr>
-                <w:rFonts w:ascii="Avenir Book" w:hAnsi="Avenir Book"/>
-                <w:sz w:val="18"/>
-                <w:szCs w:val="18"/>
-                <w:lang w:val="es-ES"/>
-              </w:rPr>
-              <w:t xml:space="preserve">. Tendremos una reunión también en el metaverso y por último trabajaremos con la plataforma ArtVive para diseñar una experiencia de Realidad Virtual. </w:t>
+              <w:t xml:space="preserve">Aprenderemos sobre el ecosistema de realidad aumentada y sobre el metaverso. Incluyendo una visita a </w:t>
+            </w:r>
+            <w:proofErr w:type="spellStart"/>
+            <w:r>
+              <w:rPr>
+                <w:rFonts w:ascii="Avenir Book" w:hAnsi="Avenir Book"/>
+                <w:sz w:val="18"/>
+                <w:szCs w:val="18"/>
+                <w:lang w:val="es-ES"/>
+              </w:rPr>
+              <w:t>RealityTech</w:t>
+            </w:r>
+            <w:proofErr w:type="spellEnd"/>
+            <w:r>
+              <w:rPr>
+                <w:rFonts w:ascii="Avenir Book" w:hAnsi="Avenir Book"/>
+                <w:sz w:val="18"/>
+                <w:szCs w:val="18"/>
+                <w:lang w:val="es-ES"/>
+              </w:rPr>
+              <w:t xml:space="preserve">. Tendremos una reunión también en el metaverso y por último trabajaremos con la plataforma </w:t>
+            </w:r>
+            <w:proofErr w:type="spellStart"/>
+            <w:r>
+              <w:rPr>
+                <w:rFonts w:ascii="Avenir Book" w:hAnsi="Avenir Book"/>
+                <w:sz w:val="18"/>
+                <w:szCs w:val="18"/>
+                <w:lang w:val="es-ES"/>
+              </w:rPr>
+              <w:t>ArtVive</w:t>
+            </w:r>
+            <w:proofErr w:type="spellEnd"/>
+            <w:r>
+              <w:rPr>
+                <w:rFonts w:ascii="Avenir Book" w:hAnsi="Avenir Book"/>
+                <w:sz w:val="18"/>
+                <w:szCs w:val="18"/>
+                <w:lang w:val="es-ES"/>
+              </w:rPr>
+              <w:t xml:space="preserve"> para diseñar una experiencia de Realidad Virtual. </w:t>
             </w:r>
           </w:p>
           <w:p>
@@ -11990,6 +13029,7 @@
                 <w:lang w:val="es-ES"/>
               </w:rPr>
             </w:pPr>
+            <w:proofErr w:type="spellStart"/>
             <w:r>
               <w:rPr>
                 <w:rFonts w:ascii="Avenir Book" w:hAnsi="Avenir Book"/>
@@ -11997,8 +13037,9 @@
                 <w:szCs w:val="18"/>
                 <w:lang w:val="es-CL"/>
               </w:rPr>
-              <w:t xml:space="preserve">Ev. </w:t>
-            </w:r>
+              <w:t>Ev</w:t>
+            </w:r>
+            <w:proofErr w:type="spellEnd"/>
             <w:r>
               <w:rPr>
                 <w:rFonts w:ascii="Avenir Book" w:hAnsi="Avenir Book"/>
@@ -12006,6 +13047,15 @@
                 <w:szCs w:val="18"/>
                 <w:lang w:val="es-CL"/>
               </w:rPr>
+              <w:t xml:space="preserve">. </w:t>
+            </w:r>
+            <w:r>
+              <w:rPr>
+                <w:rFonts w:ascii="Avenir Book" w:hAnsi="Avenir Book"/>
+                <w:sz w:val="18"/>
+                <w:szCs w:val="18"/>
+                <w:lang w:val="es-CL"/>
+              </w:rPr>
               <w:t>Personal</w:t>
             </w:r>
             <w:r>
@@ -12024,7 +13074,27 @@
                 <w:szCs w:val="18"/>
                 <w:lang w:val="es-CL"/>
               </w:rPr>
-              <w:t xml:space="preserve">Presentación situación de realidad aumentada en Artvive. </w:t>
+              <w:t xml:space="preserve">Presentación situación de realidad aumentada en </w:t>
+            </w:r>
+            <w:proofErr w:type="spellStart"/>
+            <w:r>
+              <w:rPr>
+                <w:rFonts w:ascii="Avenir Book" w:hAnsi="Avenir Book"/>
+                <w:sz w:val="18"/>
+                <w:szCs w:val="18"/>
+                <w:lang w:val="es-CL"/>
+              </w:rPr>
+              <w:t>Artvive</w:t>
+            </w:r>
+            <w:proofErr w:type="spellEnd"/>
+            <w:r>
+              <w:rPr>
+                <w:rFonts w:ascii="Avenir Book" w:hAnsi="Avenir Book"/>
+                <w:sz w:val="18"/>
+                <w:szCs w:val="18"/>
+                <w:lang w:val="es-CL"/>
+              </w:rPr>
+              <w:t xml:space="preserve">. </w:t>
             </w:r>
           </w:p>
           <w:p>
@@ -12060,16 +13130,7 @@
                 <w:szCs w:val="18"/>
                 <w:lang w:val="es-ES"/>
               </w:rPr>
-              <w:t>0</w:t>
-            </w:r>
-            <w:r>
-              <w:rPr>
-                <w:rFonts w:ascii="Avenir Book" w:hAnsi="Avenir Book"/>
-                <w:sz w:val="18"/>
-                <w:szCs w:val="18"/>
-                <w:lang w:val="es-ES"/>
-              </w:rPr>
-              <w:t>8</w:t>
+              <w:t>08</w:t>
             </w:r>
             <w:r>
               <w:rPr>
@@ -12567,7 +13628,27 @@
                 <w:szCs w:val="18"/>
                 <w:lang w:val="es-ES"/>
               </w:rPr>
-              <w:t xml:space="preserve">Trabajaremos con HubSpot como herramienta. Integraremos algunos de los principales sistemas necesario para llevar una buena gestión de ventas en el CRM. Aprenderemos sobre como utilizar los pipelines de ventas y de servicios, así mismo como hacer crecer la base de datos de potenciales clientes.  </w:t>
+              <w:t xml:space="preserve">Trabajaremos con HubSpot como herramienta. Integraremos algunos de los principales sistemas necesario para llevar una buena gestión de ventas en el CRM. Aprenderemos sobre </w:t>
+            </w:r>
+            <w:proofErr w:type="spellStart"/>
+            <w:r>
+              <w:rPr>
+                <w:rFonts w:ascii="Avenir Book" w:hAnsi="Avenir Book"/>
+                <w:sz w:val="18"/>
+                <w:szCs w:val="18"/>
+                <w:lang w:val="es-ES"/>
+              </w:rPr>
+              <w:t>como</w:t>
+            </w:r>
+            <w:proofErr w:type="spellEnd"/>
+            <w:r>
+              <w:rPr>
+                <w:rFonts w:ascii="Avenir Book" w:hAnsi="Avenir Book"/>
+                <w:sz w:val="18"/>
+                <w:szCs w:val="18"/>
+                <w:lang w:val="es-ES"/>
+              </w:rPr>
+              <w:t xml:space="preserve"> utilizar los pipelines de ventas y de servicios, así mismo como hacer crecer la base de datos de potenciales clientes.  </w:t>
             </w:r>
           </w:p>
           <w:p>
@@ -12641,6 +13722,7 @@
                 <w:lang w:val="es-ES"/>
               </w:rPr>
             </w:pPr>
+            <w:proofErr w:type="spellStart"/>
             <w:r>
               <w:rPr>
                 <w:rFonts w:ascii="Avenir Book" w:hAnsi="Avenir Book"/>
@@ -12648,7 +13730,17 @@
                 <w:szCs w:val="18"/>
                 <w:lang w:val="es-CL"/>
               </w:rPr>
-              <w:t xml:space="preserve">Ev. Personal: Reporte CRM con </w:t>
+              <w:t>Ev</w:t>
+            </w:r>
+            <w:proofErr w:type="spellEnd"/>
+            <w:r>
+              <w:rPr>
+                <w:rFonts w:ascii="Avenir Book" w:hAnsi="Avenir Book"/>
+                <w:sz w:val="18"/>
+                <w:szCs w:val="18"/>
+                <w:lang w:val="es-CL"/>
+              </w:rPr>
+              <w:t xml:space="preserve">. Personal: Reporte CRM con </w:t>
             </w:r>
             <w:r>
               <w:rPr>
@@ -12768,7 +13860,27 @@
                 <w:szCs w:val="18"/>
                 <w:lang w:val="es-CL"/>
               </w:rPr>
-              <w:t xml:space="preserve">Desarrollo de Hubspot grupal para idea de negocio integrado con el sitio web creado en 000webhost.com </w:t>
+              <w:t xml:space="preserve">Desarrollo de </w:t>
+            </w:r>
+            <w:proofErr w:type="spellStart"/>
+            <w:r>
+              <w:rPr>
+                <w:rFonts w:ascii="Avenir Book" w:hAnsi="Avenir Book"/>
+                <w:sz w:val="18"/>
+                <w:szCs w:val="18"/>
+                <w:lang w:val="es-CL"/>
+              </w:rPr>
+              <w:t>Hubspot</w:t>
+            </w:r>
+            <w:proofErr w:type="spellEnd"/>
+            <w:r>
+              <w:rPr>
+                <w:rFonts w:ascii="Avenir Book" w:hAnsi="Avenir Book"/>
+                <w:sz w:val="18"/>
+                <w:szCs w:val="18"/>
+                <w:lang w:val="es-CL"/>
+              </w:rPr>
+              <w:t xml:space="preserve"> grupal para idea de negocio integrado con el sitio web creado en 000webhost.com </w:t>
             </w:r>
           </w:p>
         </w:tc>
@@ -12882,7 +13994,43 @@
                 <w:sz w:val="18"/>
                 <w:szCs w:val="18"/>
               </w:rPr>
-              <w:t>HubSpot, Wordpress, Woocommerce, Google Analytics</w:t>
+              <w:t xml:space="preserve">HubSpot, </w:t>
+            </w:r>
+            <w:proofErr w:type="spellStart"/>
+            <w:r>
+              <w:rPr>
+                <w:rFonts w:ascii="Avenir Book" w:hAnsi="Avenir Book"/>
+                <w:sz w:val="18"/>
+                <w:szCs w:val="18"/>
+              </w:rPr>
+              <w:t>Wordpress</w:t>
+            </w:r>
+            <w:proofErr w:type="spellEnd"/>
+            <w:r>
+              <w:rPr>
+                <w:rFonts w:ascii="Avenir Book" w:hAnsi="Avenir Book"/>
+                <w:sz w:val="18"/>
+                <w:szCs w:val="18"/>
+              </w:rPr>
+              <w:t xml:space="preserve">, </w:t>
+            </w:r>
+            <w:proofErr w:type="spellStart"/>
+            <w:r>
+              <w:rPr>
+                <w:rFonts w:ascii="Avenir Book" w:hAnsi="Avenir Book"/>
+                <w:sz w:val="18"/>
+                <w:szCs w:val="18"/>
+              </w:rPr>
+              <w:t>Woocommerce</w:t>
+            </w:r>
+            <w:proofErr w:type="spellEnd"/>
+            <w:r>
+              <w:rPr>
+                <w:rFonts w:ascii="Avenir Book" w:hAnsi="Avenir Book"/>
+                <w:sz w:val="18"/>
+                <w:szCs w:val="18"/>
+              </w:rPr>
+              <w:t>, Google Analytics</w:t>
             </w:r>
             <w:r>
               <w:rPr>
@@ -13173,8 +14321,19 @@
                 <w:szCs w:val="18"/>
                 <w:lang w:val="es-ES"/>
               </w:rPr>
-              <w:t>Se trabajará en la instalación de un servidor local de MySQL además de un manejo básico de SQL utilizando la edición comunitaria del software DBeaver</w:t>
-            </w:r>
+              <w:t xml:space="preserve">Se trabajará en la instalación de un servidor local de MySQL además de un manejo básico de SQL utilizando la edición comunitaria del software </w:t>
+            </w:r>
+            <w:proofErr w:type="spellStart"/>
+            <w:r>
+              <w:rPr>
+                <w:rFonts w:ascii="Avenir Book" w:hAnsi="Avenir Book"/>
+                <w:sz w:val="18"/>
+                <w:szCs w:val="18"/>
+                <w:lang w:val="es-ES"/>
+              </w:rPr>
+              <w:t>DBeaver</w:t>
+            </w:r>
+            <w:proofErr w:type="spellEnd"/>
           </w:p>
           <w:p>
             <w:pPr>
@@ -13247,6 +14406,7 @@
                 <w:lang w:val="es-ES"/>
               </w:rPr>
             </w:pPr>
+            <w:proofErr w:type="spellStart"/>
             <w:r>
               <w:rPr>
                 <w:rFonts w:ascii="Avenir Book" w:hAnsi="Avenir Book"/>
@@ -13254,7 +14414,17 @@
                 <w:szCs w:val="18"/>
                 <w:lang w:val="es-CL"/>
               </w:rPr>
-              <w:t xml:space="preserve">Ev. Personal: </w:t>
+              <w:t>Ev</w:t>
+            </w:r>
+            <w:proofErr w:type="spellEnd"/>
+            <w:r>
+              <w:rPr>
+                <w:rFonts w:ascii="Avenir Book" w:hAnsi="Avenir Book"/>
+                <w:sz w:val="18"/>
+                <w:szCs w:val="18"/>
+                <w:lang w:val="es-CL"/>
+              </w:rPr>
+              <w:t xml:space="preserve">. Personal: </w:t>
             </w:r>
             <w:r>
               <w:rPr>
@@ -13486,7 +14656,25 @@
                 <w:sz w:val="18"/>
                 <w:szCs w:val="18"/>
               </w:rPr>
-              <w:t>MySQL, MySQL Workbench, DBeaver, Excel, Access</w:t>
+              <w:t xml:space="preserve">MySQL, MySQL Workbench, </w:t>
+            </w:r>
+            <w:proofErr w:type="spellStart"/>
+            <w:r>
+              <w:rPr>
+                <w:rFonts w:ascii="Avenir Book" w:hAnsi="Avenir Book"/>
+                <w:sz w:val="18"/>
+                <w:szCs w:val="18"/>
+              </w:rPr>
+              <w:t>DBeaver</w:t>
+            </w:r>
+            <w:proofErr w:type="spellEnd"/>
+            <w:r>
+              <w:rPr>
+                <w:rFonts w:ascii="Avenir Book" w:hAnsi="Avenir Book"/>
+                <w:sz w:val="18"/>
+                <w:szCs w:val="18"/>
+              </w:rPr>
+              <w:t>, Excel, Access</w:t>
             </w:r>
             <w:r>
               <w:rPr>
@@ -13589,7 +14777,6 @@
                 <w:bCs/>
                 <w:sz w:val="18"/>
                 <w:szCs w:val="18"/>
-                <w:lang w:val="es-ES"/>
               </w:rPr>
               <w:t>ECTURAS</w:t>
             </w:r>
@@ -13602,15 +14789,13 @@
                 <w:rFonts w:ascii="Avenir Book" w:hAnsi="Avenir Book"/>
                 <w:sz w:val="18"/>
                 <w:szCs w:val="18"/>
-                <w:lang w:val="es-ES"/>
-              </w:rPr>
-            </w:pPr>
-            <w:r>
-              <w:rPr>
-                <w:rFonts w:ascii="Avenir Book" w:hAnsi="Avenir Book"/>
-                <w:sz w:val="18"/>
-                <w:szCs w:val="18"/>
-                <w:lang w:val="es-ES"/>
+              </w:rPr>
+            </w:pPr>
+            <w:r>
+              <w:rPr>
+                <w:rFonts w:ascii="Avenir Book" w:hAnsi="Avenir Book"/>
+                <w:sz w:val="18"/>
+                <w:szCs w:val="18"/>
               </w:rPr>
               <w:t>PowerPoint:</w:t>
             </w:r>
@@ -13623,15 +14808,13 @@
                 <w:rFonts w:ascii="Avenir Book" w:hAnsi="Avenir Book"/>
                 <w:sz w:val="18"/>
                 <w:szCs w:val="18"/>
-                <w:lang w:val="es-ES"/>
-              </w:rPr>
-            </w:pPr>
-            <w:r>
-              <w:rPr>
-                <w:rFonts w:ascii="Avenir Book" w:hAnsi="Avenir Book"/>
-                <w:sz w:val="18"/>
-                <w:szCs w:val="18"/>
-                <w:lang w:val="es-ES"/>
+              </w:rPr>
+            </w:pPr>
+            <w:r>
+              <w:rPr>
+                <w:rFonts w:ascii="Avenir Book" w:hAnsi="Avenir Book"/>
+                <w:sz w:val="18"/>
+                <w:szCs w:val="18"/>
               </w:rPr>
               <w:t>MySQL</w:t>
             </w:r>
@@ -13644,15 +14827,13 @@
                 <w:rFonts w:ascii="Avenir Book" w:hAnsi="Avenir Book"/>
                 <w:sz w:val="18"/>
                 <w:szCs w:val="18"/>
-                <w:lang w:val="es-ES"/>
-              </w:rPr>
-            </w:pPr>
-            <w:r>
-              <w:rPr>
-                <w:rFonts w:ascii="Avenir Book" w:hAnsi="Avenir Book"/>
-                <w:sz w:val="18"/>
-                <w:szCs w:val="18"/>
-                <w:lang w:val="es-ES"/>
+              </w:rPr>
+            </w:pPr>
+            <w:r>
+              <w:rPr>
+                <w:rFonts w:ascii="Avenir Book" w:hAnsi="Avenir Book"/>
+                <w:sz w:val="18"/>
+                <w:szCs w:val="18"/>
               </w:rPr>
               <w:t>MySQL Workbench</w:t>
             </w:r>
@@ -13665,18 +14846,18 @@
                 <w:rFonts w:ascii="Avenir Book" w:hAnsi="Avenir Book"/>
                 <w:sz w:val="18"/>
                 <w:szCs w:val="18"/>
-                <w:lang w:val="es-CL"/>
-              </w:rPr>
-            </w:pPr>
-            <w:r>
-              <w:rPr>
-                <w:rFonts w:ascii="Avenir Book" w:hAnsi="Avenir Book"/>
-                <w:sz w:val="18"/>
-                <w:szCs w:val="18"/>
-                <w:lang w:val="es-ES"/>
+              </w:rPr>
+            </w:pPr>
+            <w:proofErr w:type="spellStart"/>
+            <w:r>
+              <w:rPr>
+                <w:rFonts w:ascii="Avenir Book" w:hAnsi="Avenir Book"/>
+                <w:sz w:val="18"/>
+                <w:szCs w:val="18"/>
               </w:rPr>
               <w:t>DBeaver</w:t>
             </w:r>
+            <w:proofErr w:type="spellEnd"/>
           </w:p>
         </w:tc>
         <w:tc>
@@ -13691,7 +14872,6 @@
                 <w:rFonts w:ascii="Avenir Book" w:hAnsi="Avenir Book"/>
                 <w:sz w:val="18"/>
                 <w:szCs w:val="18"/>
-                <w:lang w:val="es-ES"/>
               </w:rPr>
             </w:pPr>
           </w:p>
@@ -13874,6 +15054,7 @@
               </w:rPr>
               <w:t xml:space="preserve"> utilizar una base de dato MYSQL en distintas plataformas: </w:t>
             </w:r>
+            <w:proofErr w:type="spellStart"/>
             <w:r>
               <w:rPr>
                 <w:rFonts w:ascii="Avenir Book" w:hAnsi="Avenir Book"/>
@@ -13883,6 +15064,7 @@
               </w:rPr>
               <w:t>PowerBI</w:t>
             </w:r>
+            <w:proofErr w:type="spellEnd"/>
             <w:r>
               <w:rPr>
                 <w:rFonts w:ascii="Avenir Book" w:hAnsi="Avenir Book"/>
@@ -13964,6 +15146,7 @@
                 <w:lang w:val="es-ES"/>
               </w:rPr>
             </w:pPr>
+            <w:proofErr w:type="spellStart"/>
             <w:r>
               <w:rPr>
                 <w:rFonts w:ascii="Avenir Book" w:hAnsi="Avenir Book"/>
@@ -13971,7 +15154,17 @@
                 <w:szCs w:val="18"/>
                 <w:lang w:val="es-CL"/>
               </w:rPr>
-              <w:t xml:space="preserve">Ev. Personal: </w:t>
+              <w:t>Ev</w:t>
+            </w:r>
+            <w:proofErr w:type="spellEnd"/>
+            <w:r>
+              <w:rPr>
+                <w:rFonts w:ascii="Avenir Book" w:hAnsi="Avenir Book"/>
+                <w:sz w:val="18"/>
+                <w:szCs w:val="18"/>
+                <w:lang w:val="es-CL"/>
+              </w:rPr>
+              <w:t xml:space="preserve">. Personal: </w:t>
             </w:r>
             <w:r>
               <w:rPr>
@@ -14202,16 +15395,44 @@
                 <w:sz w:val="18"/>
                 <w:szCs w:val="18"/>
               </w:rPr>
-              <w:t>MySQL, MySQL Workbench, DBeaver, Excel, Access</w:t>
-            </w:r>
-            <w:r>
-              <w:rPr>
-                <w:rFonts w:ascii="Avenir Book" w:hAnsi="Avenir Book"/>
-                <w:sz w:val="18"/>
-                <w:szCs w:val="18"/>
-              </w:rPr>
-              <w:t>, PowerBI</w:t>
-            </w:r>
+              <w:t xml:space="preserve">MySQL, MySQL Workbench, </w:t>
+            </w:r>
+            <w:proofErr w:type="spellStart"/>
+            <w:r>
+              <w:rPr>
+                <w:rFonts w:ascii="Avenir Book" w:hAnsi="Avenir Book"/>
+                <w:sz w:val="18"/>
+                <w:szCs w:val="18"/>
+              </w:rPr>
+              <w:t>DBeaver</w:t>
+            </w:r>
+            <w:proofErr w:type="spellEnd"/>
+            <w:r>
+              <w:rPr>
+                <w:rFonts w:ascii="Avenir Book" w:hAnsi="Avenir Book"/>
+                <w:sz w:val="18"/>
+                <w:szCs w:val="18"/>
+              </w:rPr>
+              <w:t>, Excel, Access</w:t>
+            </w:r>
+            <w:r>
+              <w:rPr>
+                <w:rFonts w:ascii="Avenir Book" w:hAnsi="Avenir Book"/>
+                <w:sz w:val="18"/>
+                <w:szCs w:val="18"/>
+              </w:rPr>
+              <w:t xml:space="preserve">, </w:t>
+            </w:r>
+            <w:proofErr w:type="spellStart"/>
+            <w:r>
+              <w:rPr>
+                <w:rFonts w:ascii="Avenir Book" w:hAnsi="Avenir Book"/>
+                <w:sz w:val="18"/>
+                <w:szCs w:val="18"/>
+              </w:rPr>
+              <w:t>PowerBI</w:t>
+            </w:r>
+            <w:proofErr w:type="spellEnd"/>
           </w:p>
         </w:tc>
         <w:tc>
@@ -14489,6 +15710,7 @@
               </w:rPr>
               <w:t xml:space="preserve">Durante esta sección del curso contaremos con invitados de la organización </w:t>
             </w:r>
+            <w:proofErr w:type="spellStart"/>
             <w:r>
               <w:rPr>
                 <w:rFonts w:ascii="Avenir Book" w:hAnsi="Avenir Book"/>
@@ -14498,6 +15720,7 @@
               </w:rPr>
               <w:t>Neoris</w:t>
             </w:r>
+            <w:proofErr w:type="spellEnd"/>
             <w:r>
               <w:rPr>
                 <w:rFonts w:ascii="Avenir Book" w:hAnsi="Avenir Book"/>
@@ -14579,6 +15802,7 @@
                 <w:lang w:val="es-ES"/>
               </w:rPr>
             </w:pPr>
+            <w:proofErr w:type="spellStart"/>
             <w:r>
               <w:rPr>
                 <w:rFonts w:ascii="Avenir Book" w:hAnsi="Avenir Book"/>
@@ -14586,7 +15810,17 @@
                 <w:szCs w:val="18"/>
                 <w:lang w:val="es-CL"/>
               </w:rPr>
-              <w:t xml:space="preserve">Ev. Personal: </w:t>
+              <w:t>Ev</w:t>
+            </w:r>
+            <w:proofErr w:type="spellEnd"/>
+            <w:r>
+              <w:rPr>
+                <w:rFonts w:ascii="Avenir Book" w:hAnsi="Avenir Book"/>
+                <w:sz w:val="18"/>
+                <w:szCs w:val="18"/>
+                <w:lang w:val="es-CL"/>
+              </w:rPr>
+              <w:t xml:space="preserve">. Personal: </w:t>
             </w:r>
             <w:r>
               <w:rPr>
@@ -14631,16 +15865,7 @@
                 <w:szCs w:val="18"/>
                 <w:lang w:val="es-ES"/>
               </w:rPr>
-              <w:t>0</w:t>
-            </w:r>
-            <w:r>
-              <w:rPr>
-                <w:rFonts w:ascii="Avenir Book" w:hAnsi="Avenir Book"/>
-                <w:sz w:val="18"/>
-                <w:szCs w:val="18"/>
-                <w:lang w:val="es-ES"/>
-              </w:rPr>
-              <w:t>5</w:t>
+              <w:t>05</w:t>
             </w:r>
             <w:r>
               <w:rPr>
@@ -15109,7 +16334,47 @@
                 <w:szCs w:val="18"/>
                 <w:lang w:val="es-ES"/>
               </w:rPr>
-              <w:t xml:space="preserve">: En esta sección realizaremos ejercicios prácticos de creación de reportes de visualización de datos utilizando herramientas como PowerBI y Databox. </w:t>
+              <w:t xml:space="preserve">: En esta sección realizaremos ejercicios prácticos de creación de reportes de visualización de datos utilizando herramientas como </w:t>
+            </w:r>
+            <w:proofErr w:type="spellStart"/>
+            <w:r>
+              <w:rPr>
+                <w:rFonts w:ascii="Avenir Book" w:hAnsi="Avenir Book"/>
+                <w:sz w:val="18"/>
+                <w:szCs w:val="18"/>
+                <w:lang w:val="es-ES"/>
+              </w:rPr>
+              <w:t>PowerBI</w:t>
+            </w:r>
+            <w:proofErr w:type="spellEnd"/>
+            <w:r>
+              <w:rPr>
+                <w:rFonts w:ascii="Avenir Book" w:hAnsi="Avenir Book"/>
+                <w:sz w:val="18"/>
+                <w:szCs w:val="18"/>
+                <w:lang w:val="es-ES"/>
+              </w:rPr>
+              <w:t xml:space="preserve"> y </w:t>
+            </w:r>
+            <w:proofErr w:type="spellStart"/>
+            <w:r>
+              <w:rPr>
+                <w:rFonts w:ascii="Avenir Book" w:hAnsi="Avenir Book"/>
+                <w:sz w:val="18"/>
+                <w:szCs w:val="18"/>
+                <w:lang w:val="es-ES"/>
+              </w:rPr>
+              <w:t>Databox</w:t>
+            </w:r>
+            <w:proofErr w:type="spellEnd"/>
+            <w:r>
+              <w:rPr>
+                <w:rFonts w:ascii="Avenir Book" w:hAnsi="Avenir Book"/>
+                <w:sz w:val="18"/>
+                <w:szCs w:val="18"/>
+                <w:lang w:val="es-ES"/>
+              </w:rPr>
+              <w:t xml:space="preserve">. </w:t>
             </w:r>
           </w:p>
           <w:p>
@@ -15195,6 +16460,7 @@
                 <w:lang w:val="es-ES"/>
               </w:rPr>
             </w:pPr>
+            <w:proofErr w:type="spellStart"/>
             <w:r>
               <w:rPr>
                 <w:rFonts w:ascii="Avenir Book" w:hAnsi="Avenir Book"/>
@@ -15202,7 +16468,17 @@
                 <w:szCs w:val="18"/>
                 <w:lang w:val="es-CL"/>
               </w:rPr>
-              <w:t xml:space="preserve">Ev. Personal: </w:t>
+              <w:t>Ev</w:t>
+            </w:r>
+            <w:proofErr w:type="spellEnd"/>
+            <w:r>
+              <w:rPr>
+                <w:rFonts w:ascii="Avenir Book" w:hAnsi="Avenir Book"/>
+                <w:sz w:val="18"/>
+                <w:szCs w:val="18"/>
+                <w:lang w:val="es-CL"/>
+              </w:rPr>
+              <w:t xml:space="preserve">. Personal: </w:t>
             </w:r>
             <w:r>
               <w:rPr>
@@ -15323,7 +16599,47 @@
                 <w:szCs w:val="18"/>
                 <w:lang w:val="es-CL"/>
               </w:rPr>
-              <w:t xml:space="preserve">Integrar reporte de negocio utilizando Google Analytics, Wordpress, y una herramienta más para generar un reporte grupal. </w:t>
+              <w:t xml:space="preserve">Integrar reporte de negocio utilizando Google </w:t>
+            </w:r>
+            <w:proofErr w:type="spellStart"/>
+            <w:r>
+              <w:rPr>
+                <w:rFonts w:ascii="Avenir Book" w:hAnsi="Avenir Book"/>
+                <w:sz w:val="18"/>
+                <w:szCs w:val="18"/>
+                <w:lang w:val="es-CL"/>
+              </w:rPr>
+              <w:t>Analytics</w:t>
+            </w:r>
+            <w:proofErr w:type="spellEnd"/>
+            <w:r>
+              <w:rPr>
+                <w:rFonts w:ascii="Avenir Book" w:hAnsi="Avenir Book"/>
+                <w:sz w:val="18"/>
+                <w:szCs w:val="18"/>
+                <w:lang w:val="es-CL"/>
+              </w:rPr>
+              <w:t xml:space="preserve">, </w:t>
+            </w:r>
+            <w:proofErr w:type="spellStart"/>
+            <w:r>
+              <w:rPr>
+                <w:rFonts w:ascii="Avenir Book" w:hAnsi="Avenir Book"/>
+                <w:sz w:val="18"/>
+                <w:szCs w:val="18"/>
+                <w:lang w:val="es-CL"/>
+              </w:rPr>
+              <w:t>Wordpress</w:t>
+            </w:r>
+            <w:proofErr w:type="spellEnd"/>
+            <w:r>
+              <w:rPr>
+                <w:rFonts w:ascii="Avenir Book" w:hAnsi="Avenir Book"/>
+                <w:sz w:val="18"/>
+                <w:szCs w:val="18"/>
+                <w:lang w:val="es-CL"/>
+              </w:rPr>
+              <w:t xml:space="preserve">, y una herramienta más para generar un reporte grupal. </w:t>
             </w:r>
           </w:p>
         </w:tc>
@@ -15432,14 +16748,45 @@
                 <w:lang w:val="es-ES"/>
               </w:rPr>
             </w:pPr>
-            <w:r>
-              <w:rPr>
-                <w:rFonts w:ascii="Avenir Book" w:hAnsi="Avenir Book"/>
-                <w:sz w:val="18"/>
-                <w:szCs w:val="18"/>
-                <w:lang w:val="es-ES"/>
-              </w:rPr>
-              <w:t xml:space="preserve">Tableau, PowerBi, y </w:t>
+            <w:proofErr w:type="spellStart"/>
+            <w:r>
+              <w:rPr>
+                <w:rFonts w:ascii="Avenir Book" w:hAnsi="Avenir Book"/>
+                <w:sz w:val="18"/>
+                <w:szCs w:val="18"/>
+                <w:lang w:val="es-ES"/>
+              </w:rPr>
+              <w:t>Tableau</w:t>
+            </w:r>
+            <w:proofErr w:type="spellEnd"/>
+            <w:r>
+              <w:rPr>
+                <w:rFonts w:ascii="Avenir Book" w:hAnsi="Avenir Book"/>
+                <w:sz w:val="18"/>
+                <w:szCs w:val="18"/>
+                <w:lang w:val="es-ES"/>
+              </w:rPr>
+              <w:t xml:space="preserve">, </w:t>
+            </w:r>
+            <w:proofErr w:type="spellStart"/>
+            <w:r>
+              <w:rPr>
+                <w:rFonts w:ascii="Avenir Book" w:hAnsi="Avenir Book"/>
+                <w:sz w:val="18"/>
+                <w:szCs w:val="18"/>
+                <w:lang w:val="es-ES"/>
+              </w:rPr>
+              <w:t>PowerBi</w:t>
+            </w:r>
+            <w:proofErr w:type="spellEnd"/>
+            <w:r>
+              <w:rPr>
+                <w:rFonts w:ascii="Avenir Book" w:hAnsi="Avenir Book"/>
+                <w:sz w:val="18"/>
+                <w:szCs w:val="18"/>
+                <w:lang w:val="es-ES"/>
+              </w:rPr>
+              <w:t xml:space="preserve">, y </w:t>
             </w:r>
             <w:r>
               <w:rPr>
@@ -15799,6 +17146,7 @@
                 <w:lang w:val="es-ES"/>
               </w:rPr>
             </w:pPr>
+            <w:proofErr w:type="spellStart"/>
             <w:r>
               <w:rPr>
                 <w:rFonts w:ascii="Avenir Book" w:hAnsi="Avenir Book"/>
@@ -15806,7 +17154,17 @@
                 <w:szCs w:val="18"/>
                 <w:lang w:val="es-CL"/>
               </w:rPr>
-              <w:t xml:space="preserve">Ev. Personal: </w:t>
+              <w:t>Ev</w:t>
+            </w:r>
+            <w:proofErr w:type="spellEnd"/>
+            <w:r>
+              <w:rPr>
+                <w:rFonts w:ascii="Avenir Book" w:hAnsi="Avenir Book"/>
+                <w:sz w:val="18"/>
+                <w:szCs w:val="18"/>
+                <w:lang w:val="es-CL"/>
+              </w:rPr>
+              <w:t xml:space="preserve">. Personal: </w:t>
             </w:r>
             <w:r>
               <w:rPr>
@@ -15851,16 +17209,7 @@
                 <w:szCs w:val="18"/>
                 <w:lang w:val="es-ES"/>
               </w:rPr>
-              <w:t>1</w:t>
-            </w:r>
-            <w:r>
-              <w:rPr>
-                <w:rFonts w:ascii="Avenir Book" w:hAnsi="Avenir Book"/>
-                <w:sz w:val="18"/>
-                <w:szCs w:val="18"/>
-                <w:lang w:val="es-ES"/>
-              </w:rPr>
-              <w:t>9</w:t>
+              <w:t>19</w:t>
             </w:r>
             <w:r>
               <w:rPr>
@@ -16417,17 +17766,39 @@
                 <w:szCs w:val="18"/>
                 <w:lang w:val="es-ES"/>
               </w:rPr>
-              <w:t>para Feedback</w:t>
-            </w:r>
-            <w:r>
-              <w:rPr>
-                <w:rFonts w:ascii="Avenir Book" w:hAnsi="Avenir Book"/>
-                <w:sz w:val="18"/>
-                <w:szCs w:val="18"/>
-                <w:lang w:val="es-ES"/>
-              </w:rPr>
-              <w:t xml:space="preserve"> subida a youtube</w:t>
-            </w:r>
+              <w:t xml:space="preserve">para </w:t>
+            </w:r>
+            <w:proofErr w:type="spellStart"/>
+            <w:r>
+              <w:rPr>
+                <w:rFonts w:ascii="Avenir Book" w:hAnsi="Avenir Book"/>
+                <w:sz w:val="18"/>
+                <w:szCs w:val="18"/>
+                <w:lang w:val="es-ES"/>
+              </w:rPr>
+              <w:t>Feedback</w:t>
+            </w:r>
+            <w:proofErr w:type="spellEnd"/>
+            <w:r>
+              <w:rPr>
+                <w:rFonts w:ascii="Avenir Book" w:hAnsi="Avenir Book"/>
+                <w:sz w:val="18"/>
+                <w:szCs w:val="18"/>
+                <w:lang w:val="es-ES"/>
+              </w:rPr>
+              <w:t xml:space="preserve"> subida a </w:t>
+            </w:r>
+            <w:proofErr w:type="spellStart"/>
+            <w:r>
+              <w:rPr>
+                <w:rFonts w:ascii="Avenir Book" w:hAnsi="Avenir Book"/>
+                <w:sz w:val="18"/>
+                <w:szCs w:val="18"/>
+                <w:lang w:val="es-ES"/>
+              </w:rPr>
+              <w:t>youtube</w:t>
+            </w:r>
+            <w:proofErr w:type="spellEnd"/>
             <w:r>
               <w:rPr>
                 <w:rFonts w:ascii="Avenir Book" w:hAnsi="Avenir Book"/>

</xml_diff>

<commit_message>
Subiendo Evento con Curo.ART
</commit_message>
<xml_diff>
--- a/Habilidades Tecnológicas Avanzadas para los Negocios.docx
+++ b/Habilidades Tecnológicas Avanzadas para los Negocios.docx
@@ -11984,7 +11984,48 @@
                 <w:sz w:val="18"/>
                 <w:szCs w:val="18"/>
               </w:rPr>
-              <w:t xml:space="preserve"> Encriptación y Blockchain</w:t>
+              <w:t xml:space="preserve"> </w:t>
+            </w:r>
+            <w:proofErr w:type="spellStart"/>
+            <w:r>
+              <w:rPr>
+                <w:rFonts w:ascii="Avenir Book" w:hAnsi="Avenir Book"/>
+                <w:sz w:val="18"/>
+                <w:szCs w:val="18"/>
+              </w:rPr>
+              <w:t>Encriptación</w:t>
+            </w:r>
+            <w:proofErr w:type="spellEnd"/>
+            <w:r>
+              <w:rPr>
+                <w:rFonts w:ascii="Avenir Book" w:hAnsi="Avenir Book"/>
+                <w:sz w:val="18"/>
+                <w:szCs w:val="18"/>
+              </w:rPr>
+              <w:t xml:space="preserve"> y Blockchain</w:t>
+            </w:r>
+          </w:p>
+          <w:p>
+            <w:pPr>
+              <w:pStyle w:val="TFN"/>
+              <w:numPr>
+                <w:ilvl w:val="0"/>
+                <w:numId w:val="11"/>
+              </w:numPr>
+              <w:ind w:left="199" w:hanging="161"/>
+              <w:rPr>
+                <w:rFonts w:ascii="Avenir Book" w:hAnsi="Avenir Book"/>
+                <w:sz w:val="18"/>
+                <w:szCs w:val="18"/>
+              </w:rPr>
+            </w:pPr>
+            <w:r>
+              <w:rPr>
+                <w:rFonts w:ascii="Avenir Book" w:hAnsi="Avenir Book"/>
+                <w:sz w:val="18"/>
+                <w:szCs w:val="18"/>
+              </w:rPr>
+              <w:t>Act, Don't React: A Leader's Guide to Cybersecurity</w:t>
             </w:r>
           </w:p>
         </w:tc>
@@ -12961,6 +13002,46 @@
           <w:p>
             <w:pPr>
               <w:pStyle w:val="TFN"/>
+              <w:rPr>
+                <w:rFonts w:ascii="Avenir Book" w:hAnsi="Avenir Book"/>
+                <w:sz w:val="18"/>
+                <w:szCs w:val="18"/>
+                <w:lang w:val="es-ES"/>
+              </w:rPr>
+            </w:pPr>
+            <w:r>
+              <w:rPr>
+                <w:rFonts w:ascii="Avenir Book" w:hAnsi="Avenir Book"/>
+                <w:sz w:val="18"/>
+                <w:szCs w:val="18"/>
+                <w:lang w:val="es-ES"/>
+              </w:rPr>
+              <w:t xml:space="preserve">Durante esta clase tendremos la visita de la fundadora de CURO.ART una galería virtual que usa </w:t>
+            </w:r>
+            <w:proofErr w:type="spellStart"/>
+            <w:r>
+              <w:rPr>
+                <w:rFonts w:ascii="Avenir Book" w:hAnsi="Avenir Book"/>
+                <w:sz w:val="18"/>
+                <w:szCs w:val="18"/>
+                <w:lang w:val="es-ES"/>
+              </w:rPr>
+              <w:t>NFTs</w:t>
+            </w:r>
+            <w:proofErr w:type="spellEnd"/>
+            <w:r>
+              <w:rPr>
+                <w:rFonts w:ascii="Avenir Book" w:hAnsi="Avenir Book"/>
+                <w:sz w:val="18"/>
+                <w:szCs w:val="18"/>
+                <w:lang w:val="es-ES"/>
+              </w:rPr>
+              <w:t xml:space="preserve"> para vender arte y el metaverso para explorar e incorporar la realidad virtual para potenciar la experiencia cultural. </w:t>
+            </w:r>
+          </w:p>
+          <w:p>
+            <w:pPr>
+              <w:pStyle w:val="TFN"/>
               <w:ind w:left="199" w:hanging="161"/>
               <w:rPr>
                 <w:rFonts w:ascii="Avenir Book" w:hAnsi="Avenir Book"/>
@@ -14414,6 +14495,7 @@
                 <w:szCs w:val="18"/>
                 <w:lang w:val="es-CL"/>
               </w:rPr>
+              <w:lastRenderedPageBreak/>
               <w:t>Ev</w:t>
             </w:r>
             <w:proofErr w:type="spellEnd"/>
@@ -14521,7 +14603,6 @@
                 <w:szCs w:val="18"/>
                 <w:lang w:val="es-CL"/>
               </w:rPr>
-              <w:lastRenderedPageBreak/>
               <w:t>Grupal</w:t>
             </w:r>
           </w:p>
@@ -16440,6 +16521,7 @@
                 <w:szCs w:val="18"/>
                 <w:lang w:val="es-ES"/>
               </w:rPr>
+              <w:lastRenderedPageBreak/>
               <w:t>Personal</w:t>
             </w:r>
           </w:p>
@@ -16514,7 +16596,6 @@
                 <w:szCs w:val="18"/>
                 <w:lang w:val="es-ES"/>
               </w:rPr>
-              <w:lastRenderedPageBreak/>
               <w:t>Aprendizaje Continuo: Apuntes y aprendizaje personal en Confluence en página dentro del espacio con título “</w:t>
             </w:r>
             <w:r>

</xml_diff>